<commit_message>
added especialidade restriction to docx
</commit_message>
<xml_diff>
--- a/projeto_BD_final.docx
+++ b/projeto_BD_final.docx
@@ -1234,21 +1234,7 @@
                 <w:rStyle w:val="Hiperligao"/>
                 <w:noProof/>
               </w:rPr>
-              <w:t xml:space="preserve">5.9 Tabela </w:t>
-            </w:r>
-            <w:r>
-              <w:rPr>
-                <w:rStyle w:val="Hiperligao"/>
-                <w:noProof/>
-              </w:rPr>
-              <w:t>P</w:t>
-            </w:r>
-            <w:r>
-              <w:rPr>
-                <w:rStyle w:val="Hiperligao"/>
-                <w:noProof/>
-              </w:rPr>
-              <w:t>eça Reparação</w:t>
+              <w:t>5.9 Tabela Peça Reparação</w:t>
             </w:r>
             <w:r>
               <w:rPr>
@@ -1692,22 +1678,7 @@
           <w:szCs w:val="24"/>
         </w:rPr>
         <w:tab/>
-      </w:r>
-      <w:r>
-        <w:rPr>
-          <w:color w:val="000000"/>
-          <w:sz w:val="24"/>
-          <w:szCs w:val="24"/>
-        </w:rPr>
-        <w:t xml:space="preserve">No âmbito de satisfazer os objetivos propostos no projeto, é pretendido a criação de uma base de dados para uma loja de hardware de modo que esta possa informatizar os seus registos. Para tal, é necessário o registo de dados relativos aos seus clientes, o </w:t>
-      </w:r>
-      <w:r>
-        <w:rPr>
-          <w:color w:val="000000"/>
-          <w:sz w:val="24"/>
-          <w:szCs w:val="24"/>
-        </w:rPr>
-        <w:t>serviço que estes pretendem realizar, a gestão dos custos internos de mão de obra e da aquisição dos produtos, desde os seus fornecedores, à venda dos mesmos para os seus compradores.</w:t>
+        <w:t>No âmbito de satisfazer os objetivos propostos no projeto, é pretendido a criação de uma base de dados para uma loja de hardware de modo que esta possa informatizar os seus registos. Para tal, é necessário o registo de dados relativos aos seus clientes, o serviço que estes pretendem realizar, a gestão dos custos internos de mão de obra e da aquisição dos produtos, desde os seus fornecedores, à venda dos mesmos para os seus compradores.</w:t>
       </w:r>
     </w:p>
     <w:p>
@@ -1734,13 +1705,6 @@
           <w:szCs w:val="24"/>
         </w:rPr>
         <w:tab/>
-      </w:r>
-      <w:r>
-        <w:rPr>
-          <w:color w:val="000000"/>
-          <w:sz w:val="24"/>
-          <w:szCs w:val="24"/>
-        </w:rPr>
         <w:t xml:space="preserve">De modo a contextualizar o modelo conceptual, é Importante em relação a cada cliente guardar o seu nome, NIF, morada, email e telemóvel. Estes podem usufruir de dois tipos de serviços, a venda e reparação de hardware. </w:t>
       </w:r>
     </w:p>
@@ -1768,23 +1732,7 @@
           <w:szCs w:val="24"/>
         </w:rPr>
         <w:tab/>
-        <w:t xml:space="preserve">Por cada serviço é armazenado o dia </w:t>
-      </w:r>
-      <w:r>
-        <w:rPr>
-          <w:color w:val="000000"/>
-          <w:sz w:val="24"/>
-          <w:szCs w:val="24"/>
-        </w:rPr>
-        <w:t>em que foi realizado, o seu custo e a designação. No caso de ser uma venda, é guardado o lucro produzido, o número de peças vendidas, a morada de carga e descarga do produto, devido ao facto que uma venda pode ou não ser feita presencialmente na loja. Se o</w:t>
-      </w:r>
-      <w:r>
-        <w:rPr>
-          <w:color w:val="000000"/>
-          <w:sz w:val="24"/>
-          <w:szCs w:val="24"/>
-        </w:rPr>
-        <w:t xml:space="preserve"> serviço for uma reparação é guardado a data de início e final desta mesma, visto que um processo de conserto se pode estender por mais do que um dia.</w:t>
+        <w:t>Por cada serviço é armazenado o dia em que foi realizado, o seu custo e a designação. No caso de ser uma venda, é guardado o lucro produzido, o número de peças vendidas, a morada de carga e descarga do produto, devido ao facto que uma venda pode ou não ser feita presencialmente na loja. Se o serviço for uma reparação é guardado a data de início e final desta mesma, visto que um processo de conserto se pode estender por mais do que um dia.</w:t>
       </w:r>
     </w:p>
     <w:p>
@@ -1811,15 +1759,7 @@
           <w:szCs w:val="24"/>
         </w:rPr>
         <w:tab/>
-        <w:t>A loja guarda um registo de todas as peças de hardware disponíveis. Estas são utilizadas em ambos os ser</w:t>
-      </w:r>
-      <w:r>
-        <w:rPr>
-          <w:color w:val="000000"/>
-          <w:sz w:val="24"/>
-          <w:szCs w:val="24"/>
-        </w:rPr>
-        <w:t>viços disponibilizados. Sobre cada peça sabe-se o modelo, a marca, a quantidade e o preço a que é vendida ao cliente.</w:t>
+        <w:t>A loja guarda um registo de todas as peças de hardware disponíveis. Estas são utilizadas em ambos os serviços disponibilizados. Sobre cada peça sabe-se o modelo, a marca, a quantidade e o preço a que é vendida ao cliente.</w:t>
       </w:r>
     </w:p>
     <w:p>
@@ -1846,15 +1786,7 @@
           <w:szCs w:val="24"/>
         </w:rPr>
         <w:tab/>
-        <w:t>Destas peças também sabemos a sua origem. Dos fornecedores em questão, sendo que uma peça pode ser comprada a diversos fornecedores e est</w:t>
-      </w:r>
-      <w:r>
-        <w:rPr>
-          <w:color w:val="000000"/>
-          <w:sz w:val="24"/>
-          <w:szCs w:val="24"/>
-        </w:rPr>
-        <w:t>es também possuírem as mesmas peças para venda, conhecemos os seus nomes e preço de venda, isto é, o custo de cada peça adquirida pela loja. Cada um destes tem acesso a diversos armazéns com nome, morada e área disponível para armazenamento.</w:t>
+        <w:t>Destas peças também sabemos a sua origem. Dos fornecedores em questão, sendo que uma peça pode ser comprada a diversos fornecedores e estes também possuírem as mesmas peças para venda, conhecemos os seus nomes e preço de venda, isto é, o custo de cada peça adquirida pela loja. Cada um destes tem acesso a diversos armazéns com nome, morada e área disponível para armazenamento.</w:t>
       </w:r>
     </w:p>
     <w:p>
@@ -1881,23 +1813,7 @@
           <w:szCs w:val="24"/>
         </w:rPr>
         <w:tab/>
-        <w:t>Por fim, exis</w:t>
-      </w:r>
-      <w:r>
-        <w:rPr>
-          <w:color w:val="000000"/>
-          <w:sz w:val="24"/>
-          <w:szCs w:val="24"/>
-        </w:rPr>
-        <w:t>tem os funcionários do estabelecimento. Destes interessa saber o seu nome, e-mail, telemóvel, salário e horas prestadas em serviços. Sendo assim, cada um destes tem uma especialidade que determina o valor monetário que estes recebem por hora de trabalho, a</w:t>
-      </w:r>
-      <w:r>
-        <w:rPr>
-          <w:color w:val="000000"/>
-          <w:sz w:val="24"/>
-          <w:szCs w:val="24"/>
-        </w:rPr>
-        <w:t>liando à possibilidade de receberem acima de um valor base. Para tal efeito, é registado o salário mensal alusivo a cada um destes, associado ao respetivo mês e ano.</w:t>
+        <w:t>Por fim, existem os funcionários do estabelecimento. Destes interessa saber o seu nome, e-mail, telemóvel, salário e horas prestadas em serviços. Sendo assim, cada um destes tem uma especialidade que determina o valor monetário que estes recebem por hora de trabalho, aliando à possibilidade de receberem acima de um valor base. Para tal efeito, é registado o salário mensal alusivo a cada um destes, associado ao respetivo mês e ano.</w:t>
       </w:r>
     </w:p>
     <w:p>
@@ -2012,15 +1928,7 @@
           <w:szCs w:val="24"/>
         </w:rPr>
         <w:tab/>
-        <w:t>Com a finalidade de estruturar e modelar visualmente a respetiva bas</w:t>
-      </w:r>
-      <w:r>
-        <w:rPr>
-          <w:color w:val="000000"/>
-          <w:sz w:val="24"/>
-          <w:szCs w:val="24"/>
-        </w:rPr>
-        <w:t>e de dados da loja de hardware, criou-se o seguinte diagrama UML (</w:t>
+        <w:t>Com a finalidade de estruturar e modelar visualmente a respetiva base de dados da loja de hardware, criou-se o seguinte diagrama UML (</w:t>
       </w:r>
       <w:proofErr w:type="spellStart"/>
       <w:r>
@@ -2116,15 +2024,7 @@
           <w:sz w:val="24"/>
           <w:szCs w:val="24"/>
         </w:rPr>
-        <w:t xml:space="preserve"> das inúmeras associações existentes entre classes e atributos. Este diagrama auxilia o raciocínio</w:t>
-      </w:r>
-      <w:r>
-        <w:rPr>
-          <w:color w:val="000000"/>
-          <w:sz w:val="24"/>
-          <w:szCs w:val="24"/>
-        </w:rPr>
-        <w:t xml:space="preserve"> lógico necessário para a realização das próximas tarefas do projeto, facilitando a comunicação entre os múltiplos objetos (melhorando a compreensão esquemática do mesmo) e a identificação dos vários processos definidos.</w:t>
+        <w:t xml:space="preserve"> das inúmeras associações existentes entre classes e atributos. Este diagrama auxilia o raciocínio lógico necessário para a realização das próximas tarefas do projeto, facilitando a comunicação entre os múltiplos objetos (melhorando a compreensão esquemática do mesmo) e a identificação dos vários processos definidos.</w:t>
       </w:r>
     </w:p>
     <w:p>
@@ -2272,15 +2172,7 @@
           <w:szCs w:val="24"/>
           <w:highlight w:val="white"/>
         </w:rPr>
-        <w:t>A definição destas relações é feita com base na teoria dos conjuntos e ló</w:t>
-      </w:r>
-      <w:r>
-        <w:rPr>
-          <w:sz w:val="24"/>
-          <w:szCs w:val="24"/>
-          <w:highlight w:val="white"/>
-        </w:rPr>
-        <w:t>gica de predicados.</w:t>
+        <w:t>A definição destas relações é feita com base na teoria dos conjuntos e lógica de predicados.</w:t>
       </w:r>
     </w:p>
     <w:p>
@@ -2322,15 +2214,7 @@
           <w:szCs w:val="24"/>
           <w:highlight w:val="white"/>
         </w:rPr>
-        <w:t>Baseia-se então no princípio de que todos os dados estão arma</w:t>
-      </w:r>
-      <w:r>
-        <w:rPr>
-          <w:sz w:val="24"/>
-          <w:szCs w:val="24"/>
-          <w:highlight w:val="white"/>
-        </w:rPr>
-        <w:t>zenados em tabelas, onde c</w:t>
+        <w:t>Baseia-se então no princípio de que todos os dados estão armazenados em tabelas, onde c</w:t>
       </w:r>
       <w:r>
         <w:rPr>
@@ -2559,14 +2443,7 @@
           <w:sz w:val="24"/>
           <w:szCs w:val="24"/>
         </w:rPr>
-        <w:t>-&gt; Clie</w:t>
-      </w:r>
-      <w:r>
-        <w:rPr>
-          <w:sz w:val="24"/>
-          <w:szCs w:val="24"/>
-        </w:rPr>
-        <w:t>nte)</w:t>
+        <w:t>-&gt; Cliente)</w:t>
       </w:r>
     </w:p>
     <w:p>
@@ -2658,18 +2535,9 @@
           <w:sz w:val="24"/>
           <w:szCs w:val="24"/>
         </w:rPr>
-        <w:t>data_</w:t>
-      </w:r>
-      <w:proofErr w:type="gramStart"/>
-      <w:r>
-        <w:rPr>
-          <w:sz w:val="24"/>
-          <w:szCs w:val="24"/>
-        </w:rPr>
-        <w:t>inicio</w:t>
-      </w:r>
-      <w:proofErr w:type="spellEnd"/>
-      <w:proofErr w:type="gramEnd"/>
+        <w:t>data_inicio</w:t>
+      </w:r>
+      <w:proofErr w:type="spellEnd"/>
       <w:r>
         <w:rPr>
           <w:sz w:val="24"/>
@@ -2769,21 +2637,12 @@
         <w:t xml:space="preserve">, </w:t>
       </w:r>
       <w:proofErr w:type="spellStart"/>
-      <w:proofErr w:type="gramStart"/>
-      <w:r>
-        <w:rPr>
-          <w:sz w:val="24"/>
-          <w:szCs w:val="24"/>
-        </w:rPr>
-        <w:t>salario</w:t>
-      </w:r>
-      <w:proofErr w:type="gramEnd"/>
-      <w:r>
-        <w:rPr>
-          <w:sz w:val="24"/>
-          <w:szCs w:val="24"/>
-        </w:rPr>
-        <w:t>_base</w:t>
+      <w:r>
+        <w:rPr>
+          <w:sz w:val="24"/>
+          <w:szCs w:val="24"/>
+        </w:rPr>
+        <w:t>salario_base</w:t>
       </w:r>
       <w:proofErr w:type="spellEnd"/>
       <w:r>
@@ -2818,31 +2677,504 @@
         </w:rPr>
       </w:pPr>
       <w:proofErr w:type="spellStart"/>
-      <w:proofErr w:type="gramStart"/>
       <w:r>
         <w:rPr>
           <w:b/>
           <w:sz w:val="24"/>
           <w:szCs w:val="24"/>
         </w:rPr>
-        <w:t>Salario</w:t>
-      </w:r>
-      <w:proofErr w:type="gramEnd"/>
+        <w:t>Salario_mensal</w:t>
+      </w:r>
+      <w:proofErr w:type="spellEnd"/>
       <w:r>
         <w:rPr>
           <w:b/>
           <w:sz w:val="24"/>
           <w:szCs w:val="24"/>
         </w:rPr>
-        <w:t>_mensal</w:t>
-      </w:r>
-      <w:proofErr w:type="spellEnd"/>
+        <w:t xml:space="preserve"> </w:t>
+      </w:r>
+      <w:r>
+        <w:rPr>
+          <w:sz w:val="24"/>
+          <w:szCs w:val="24"/>
+        </w:rPr>
+        <w:t>(</w:t>
+      </w:r>
+      <w:proofErr w:type="spellStart"/>
+      <w:r>
+        <w:rPr>
+          <w:i/>
+          <w:sz w:val="24"/>
+          <w:szCs w:val="24"/>
+          <w:u w:val="single"/>
+        </w:rPr>
+        <w:t>idSalario_mensal</w:t>
+      </w:r>
+      <w:proofErr w:type="spellEnd"/>
+      <w:r>
+        <w:rPr>
+          <w:sz w:val="24"/>
+          <w:szCs w:val="24"/>
+        </w:rPr>
+        <w:t xml:space="preserve">, </w:t>
+      </w:r>
+      <w:proofErr w:type="spellStart"/>
+      <w:r>
+        <w:rPr>
+          <w:sz w:val="24"/>
+          <w:szCs w:val="24"/>
+        </w:rPr>
+        <w:t>mes</w:t>
+      </w:r>
+      <w:proofErr w:type="spellEnd"/>
+      <w:r>
+        <w:rPr>
+          <w:sz w:val="24"/>
+          <w:szCs w:val="24"/>
+        </w:rPr>
+        <w:t xml:space="preserve">, salario, ano, </w:t>
+      </w:r>
+      <w:proofErr w:type="spellStart"/>
+      <w:r>
+        <w:rPr>
+          <w:sz w:val="24"/>
+          <w:szCs w:val="24"/>
+        </w:rPr>
+        <w:t>idFuncionario</w:t>
+      </w:r>
+      <w:proofErr w:type="spellEnd"/>
+      <w:r>
+        <w:rPr>
+          <w:sz w:val="24"/>
+          <w:szCs w:val="24"/>
+        </w:rPr>
+        <w:t xml:space="preserve"> -&gt; </w:t>
+      </w:r>
+      <w:proofErr w:type="spellStart"/>
+      <w:r>
+        <w:rPr>
+          <w:sz w:val="24"/>
+          <w:szCs w:val="24"/>
+        </w:rPr>
+        <w:t>Funcionario</w:t>
+      </w:r>
+      <w:proofErr w:type="spellEnd"/>
+      <w:r>
+        <w:rPr>
+          <w:sz w:val="24"/>
+          <w:szCs w:val="24"/>
+        </w:rPr>
+        <w:t>)</w:t>
+      </w:r>
+    </w:p>
+    <w:p>
+      <w:pPr>
+        <w:rPr>
+          <w:sz w:val="24"/>
+          <w:szCs w:val="24"/>
+        </w:rPr>
+      </w:pPr>
       <w:r>
         <w:rPr>
           <w:b/>
           <w:sz w:val="24"/>
           <w:szCs w:val="24"/>
         </w:rPr>
+        <w:t>Especialidade</w:t>
+      </w:r>
+      <w:r>
+        <w:rPr>
+          <w:sz w:val="24"/>
+          <w:szCs w:val="24"/>
+        </w:rPr>
+        <w:t xml:space="preserve"> (</w:t>
+      </w:r>
+      <w:proofErr w:type="spellStart"/>
+      <w:r>
+        <w:rPr>
+          <w:i/>
+          <w:sz w:val="24"/>
+          <w:szCs w:val="24"/>
+          <w:u w:val="single"/>
+        </w:rPr>
+        <w:t>idEspecialidade</w:t>
+      </w:r>
+      <w:proofErr w:type="spellEnd"/>
+      <w:r>
+        <w:rPr>
+          <w:sz w:val="24"/>
+          <w:szCs w:val="24"/>
+        </w:rPr>
+        <w:t xml:space="preserve">, nome, </w:t>
+      </w:r>
+      <w:proofErr w:type="spellStart"/>
+      <w:r>
+        <w:rPr>
+          <w:sz w:val="24"/>
+          <w:szCs w:val="24"/>
+        </w:rPr>
+        <w:t>preco_Hora</w:t>
+      </w:r>
+      <w:proofErr w:type="spellEnd"/>
+      <w:r>
+        <w:rPr>
+          <w:sz w:val="24"/>
+          <w:szCs w:val="24"/>
+        </w:rPr>
+        <w:t>)</w:t>
+      </w:r>
+    </w:p>
+    <w:p>
+      <w:pPr>
+        <w:rPr>
+          <w:sz w:val="24"/>
+          <w:szCs w:val="24"/>
+        </w:rPr>
+      </w:pPr>
+      <w:proofErr w:type="spellStart"/>
+      <w:r>
+        <w:rPr>
+          <w:b/>
+          <w:sz w:val="24"/>
+          <w:szCs w:val="24"/>
+        </w:rPr>
+        <w:t>IncrementoVenda</w:t>
+      </w:r>
+      <w:proofErr w:type="spellEnd"/>
+      <w:r>
+        <w:rPr>
+          <w:sz w:val="24"/>
+          <w:szCs w:val="24"/>
+        </w:rPr>
+        <w:t xml:space="preserve"> (</w:t>
+      </w:r>
+      <w:proofErr w:type="spellStart"/>
+      <w:r>
+        <w:rPr>
+          <w:i/>
+          <w:sz w:val="24"/>
+          <w:szCs w:val="24"/>
+          <w:u w:val="single"/>
+        </w:rPr>
+        <w:t>idVenda</w:t>
+      </w:r>
+      <w:proofErr w:type="spellEnd"/>
+      <w:r>
+        <w:rPr>
+          <w:sz w:val="24"/>
+          <w:szCs w:val="24"/>
+        </w:rPr>
+        <w:t xml:space="preserve"> -&gt; Venda, </w:t>
+      </w:r>
+      <w:proofErr w:type="spellStart"/>
+      <w:r>
+        <w:rPr>
+          <w:i/>
+          <w:sz w:val="24"/>
+          <w:szCs w:val="24"/>
+          <w:u w:val="single"/>
+        </w:rPr>
+        <w:t>idFuncionario</w:t>
+      </w:r>
+      <w:proofErr w:type="spellEnd"/>
+      <w:r>
+        <w:rPr>
+          <w:sz w:val="24"/>
+          <w:szCs w:val="24"/>
+        </w:rPr>
+        <w:t xml:space="preserve"> -&gt; </w:t>
+      </w:r>
+      <w:proofErr w:type="spellStart"/>
+      <w:r>
+        <w:rPr>
+          <w:sz w:val="24"/>
+          <w:szCs w:val="24"/>
+        </w:rPr>
+        <w:t>Funcionario</w:t>
+      </w:r>
+      <w:proofErr w:type="spellEnd"/>
+      <w:r>
+        <w:rPr>
+          <w:sz w:val="24"/>
+          <w:szCs w:val="24"/>
+        </w:rPr>
+        <w:t>)</w:t>
+      </w:r>
+    </w:p>
+    <w:p>
+      <w:pPr>
+        <w:rPr>
+          <w:sz w:val="24"/>
+          <w:szCs w:val="24"/>
+        </w:rPr>
+      </w:pPr>
+      <w:proofErr w:type="spellStart"/>
+      <w:r>
+        <w:rPr>
+          <w:b/>
+          <w:sz w:val="24"/>
+          <w:szCs w:val="24"/>
+        </w:rPr>
+        <w:t>IncrementoReparacao</w:t>
+      </w:r>
+      <w:proofErr w:type="spellEnd"/>
+      <w:r>
+        <w:rPr>
+          <w:sz w:val="24"/>
+          <w:szCs w:val="24"/>
+        </w:rPr>
+        <w:t xml:space="preserve"> (</w:t>
+      </w:r>
+      <w:proofErr w:type="spellStart"/>
+      <w:r>
+        <w:rPr>
+          <w:i/>
+          <w:sz w:val="24"/>
+          <w:szCs w:val="24"/>
+          <w:u w:val="single"/>
+        </w:rPr>
+        <w:t>idReparacao</w:t>
+      </w:r>
+      <w:proofErr w:type="spellEnd"/>
+      <w:r>
+        <w:rPr>
+          <w:sz w:val="24"/>
+          <w:szCs w:val="24"/>
+        </w:rPr>
+        <w:t xml:space="preserve"> -&gt; Venda, </w:t>
+      </w:r>
+      <w:proofErr w:type="spellStart"/>
+      <w:r>
+        <w:rPr>
+          <w:i/>
+          <w:sz w:val="24"/>
+          <w:szCs w:val="24"/>
+          <w:u w:val="single"/>
+        </w:rPr>
+        <w:t>idFuncionario</w:t>
+      </w:r>
+      <w:proofErr w:type="spellEnd"/>
+      <w:r>
+        <w:rPr>
+          <w:sz w:val="24"/>
+          <w:szCs w:val="24"/>
+        </w:rPr>
+        <w:t xml:space="preserve"> -&gt; </w:t>
+      </w:r>
+      <w:proofErr w:type="spellStart"/>
+      <w:r>
+        <w:rPr>
+          <w:sz w:val="24"/>
+          <w:szCs w:val="24"/>
+        </w:rPr>
+        <w:t>Funcionario</w:t>
+      </w:r>
+      <w:proofErr w:type="spellEnd"/>
+      <w:r>
+        <w:rPr>
+          <w:sz w:val="24"/>
+          <w:szCs w:val="24"/>
+        </w:rPr>
+        <w:t>, horas)</w:t>
+      </w:r>
+    </w:p>
+    <w:p>
+      <w:pPr>
+        <w:rPr>
+          <w:sz w:val="24"/>
+          <w:szCs w:val="24"/>
+          <w:u w:val="single"/>
+        </w:rPr>
+      </w:pPr>
+      <w:r>
+        <w:rPr>
+          <w:b/>
+          <w:sz w:val="24"/>
+          <w:szCs w:val="24"/>
+        </w:rPr>
+        <w:t>Peca</w:t>
+      </w:r>
+      <w:r>
+        <w:rPr>
+          <w:sz w:val="24"/>
+          <w:szCs w:val="24"/>
+        </w:rPr>
+        <w:t xml:space="preserve"> (</w:t>
+      </w:r>
+      <w:proofErr w:type="spellStart"/>
+      <w:r>
+        <w:rPr>
+          <w:i/>
+          <w:sz w:val="24"/>
+          <w:szCs w:val="24"/>
+          <w:u w:val="single"/>
+        </w:rPr>
+        <w:t>idPeca</w:t>
+      </w:r>
+      <w:proofErr w:type="spellEnd"/>
+      <w:r>
+        <w:rPr>
+          <w:sz w:val="24"/>
+          <w:szCs w:val="24"/>
+        </w:rPr>
+        <w:t xml:space="preserve">, modelo, marca, </w:t>
+      </w:r>
+      <w:proofErr w:type="spellStart"/>
+      <w:r>
+        <w:rPr>
+          <w:sz w:val="24"/>
+          <w:szCs w:val="24"/>
+        </w:rPr>
+        <w:t>preco_venda</w:t>
+      </w:r>
+      <w:proofErr w:type="spellEnd"/>
+      <w:r>
+        <w:rPr>
+          <w:sz w:val="24"/>
+          <w:szCs w:val="24"/>
+        </w:rPr>
+        <w:t>, stock)</w:t>
+      </w:r>
+    </w:p>
+    <w:p>
+      <w:pPr>
+        <w:rPr>
+          <w:sz w:val="24"/>
+          <w:szCs w:val="24"/>
+          <w:u w:val="single"/>
+        </w:rPr>
+      </w:pPr>
+      <w:proofErr w:type="spellStart"/>
+      <w:r>
+        <w:rPr>
+          <w:b/>
+          <w:sz w:val="24"/>
+          <w:szCs w:val="24"/>
+        </w:rPr>
+        <w:t>PecaReparacao</w:t>
+      </w:r>
+      <w:proofErr w:type="spellEnd"/>
+      <w:r>
+        <w:rPr>
+          <w:sz w:val="24"/>
+          <w:szCs w:val="24"/>
+        </w:rPr>
+        <w:t xml:space="preserve"> (</w:t>
+      </w:r>
+      <w:proofErr w:type="spellStart"/>
+      <w:r>
+        <w:rPr>
+          <w:i/>
+          <w:sz w:val="24"/>
+          <w:szCs w:val="24"/>
+          <w:u w:val="single"/>
+        </w:rPr>
+        <w:t>idPeca</w:t>
+      </w:r>
+      <w:proofErr w:type="spellEnd"/>
+      <w:r>
+        <w:rPr>
+          <w:sz w:val="24"/>
+          <w:szCs w:val="24"/>
+        </w:rPr>
+        <w:t xml:space="preserve"> -&gt; Peca, </w:t>
+      </w:r>
+      <w:proofErr w:type="spellStart"/>
+      <w:r>
+        <w:rPr>
+          <w:i/>
+          <w:sz w:val="24"/>
+          <w:szCs w:val="24"/>
+          <w:u w:val="single"/>
+        </w:rPr>
+        <w:t>idReparacao</w:t>
+      </w:r>
+      <w:proofErr w:type="spellEnd"/>
+      <w:r>
+        <w:rPr>
+          <w:sz w:val="24"/>
+          <w:szCs w:val="24"/>
+        </w:rPr>
+        <w:t xml:space="preserve"> -&gt; </w:t>
+      </w:r>
+      <w:proofErr w:type="spellStart"/>
+      <w:r>
+        <w:rPr>
+          <w:sz w:val="24"/>
+          <w:szCs w:val="24"/>
+        </w:rPr>
+        <w:t>Reparacao</w:t>
+      </w:r>
+      <w:proofErr w:type="spellEnd"/>
+      <w:r>
+        <w:rPr>
+          <w:sz w:val="24"/>
+          <w:szCs w:val="24"/>
+        </w:rPr>
+        <w:t>)</w:t>
+      </w:r>
+    </w:p>
+    <w:p>
+      <w:pPr>
+        <w:rPr>
+          <w:sz w:val="24"/>
+          <w:szCs w:val="24"/>
+        </w:rPr>
+      </w:pPr>
+      <w:proofErr w:type="spellStart"/>
+      <w:r>
+        <w:rPr>
+          <w:b/>
+          <w:sz w:val="24"/>
+          <w:szCs w:val="24"/>
+        </w:rPr>
+        <w:t>PecaFornecedor</w:t>
+      </w:r>
+      <w:proofErr w:type="spellEnd"/>
+      <w:r>
+        <w:rPr>
+          <w:sz w:val="24"/>
+          <w:szCs w:val="24"/>
+        </w:rPr>
+        <w:t xml:space="preserve"> (</w:t>
+      </w:r>
+      <w:proofErr w:type="spellStart"/>
+      <w:r>
+        <w:rPr>
+          <w:i/>
+          <w:sz w:val="24"/>
+          <w:szCs w:val="24"/>
+          <w:u w:val="single"/>
+        </w:rPr>
+        <w:t>idPeca</w:t>
+      </w:r>
+      <w:proofErr w:type="spellEnd"/>
+      <w:r>
+        <w:rPr>
+          <w:sz w:val="24"/>
+          <w:szCs w:val="24"/>
+        </w:rPr>
+        <w:t xml:space="preserve"> -&gt; Peca, </w:t>
+      </w:r>
+      <w:proofErr w:type="spellStart"/>
+      <w:r>
+        <w:rPr>
+          <w:i/>
+          <w:sz w:val="24"/>
+          <w:szCs w:val="24"/>
+          <w:u w:val="single"/>
+        </w:rPr>
+        <w:t>idFornecedor</w:t>
+      </w:r>
+      <w:proofErr w:type="spellEnd"/>
+      <w:r>
+        <w:rPr>
+          <w:i/>
+          <w:sz w:val="24"/>
+          <w:szCs w:val="24"/>
+          <w:u w:val="single"/>
+        </w:rPr>
         <w:t xml:space="preserve"> </w:t>
       </w:r>
       <w:r>
@@ -2850,6 +3182,31 @@
           <w:sz w:val="24"/>
           <w:szCs w:val="24"/>
         </w:rPr>
+        <w:t>-&gt; Fornecedor)</w:t>
+      </w:r>
+    </w:p>
+    <w:p>
+      <w:pPr>
+        <w:rPr>
+          <w:sz w:val="24"/>
+          <w:szCs w:val="24"/>
+        </w:rPr>
+      </w:pPr>
+      <w:proofErr w:type="spellStart"/>
+      <w:r>
+        <w:rPr>
+          <w:b/>
+          <w:sz w:val="24"/>
+          <w:szCs w:val="24"/>
+        </w:rPr>
+        <w:t>PecaVenda</w:t>
+      </w:r>
+      <w:proofErr w:type="spellEnd"/>
+      <w:r>
+        <w:rPr>
+          <w:sz w:val="24"/>
+          <w:szCs w:val="24"/>
+        </w:rPr>
         <w:t>(</w:t>
       </w:r>
       <w:proofErr w:type="spellStart"/>
@@ -2860,93 +3217,15 @@
           <w:szCs w:val="24"/>
           <w:u w:val="single"/>
         </w:rPr>
-        <w:t>idSalario_mensal</w:t>
-      </w:r>
-      <w:proofErr w:type="spellEnd"/>
-      <w:r>
-        <w:rPr>
-          <w:sz w:val="24"/>
-          <w:szCs w:val="24"/>
-        </w:rPr>
-        <w:t xml:space="preserve">, </w:t>
-      </w:r>
-      <w:proofErr w:type="spellStart"/>
-      <w:r>
-        <w:rPr>
-          <w:sz w:val="24"/>
-          <w:szCs w:val="24"/>
-        </w:rPr>
-        <w:t>mes</w:t>
-      </w:r>
-      <w:proofErr w:type="spellEnd"/>
-      <w:r>
-        <w:rPr>
-          <w:sz w:val="24"/>
-          <w:szCs w:val="24"/>
-        </w:rPr>
-        <w:t xml:space="preserve">, </w:t>
-      </w:r>
-      <w:r>
-        <w:rPr>
-          <w:sz w:val="24"/>
-          <w:szCs w:val="24"/>
-        </w:rPr>
-        <w:t xml:space="preserve">salario, ano, </w:t>
-      </w:r>
-      <w:proofErr w:type="spellStart"/>
-      <w:r>
-        <w:rPr>
-          <w:sz w:val="24"/>
-          <w:szCs w:val="24"/>
-        </w:rPr>
-        <w:t>idFuncionario</w:t>
-      </w:r>
-      <w:proofErr w:type="spellEnd"/>
-      <w:r>
-        <w:rPr>
-          <w:sz w:val="24"/>
-          <w:szCs w:val="24"/>
-        </w:rPr>
-        <w:t xml:space="preserve"> -&gt; </w:t>
-      </w:r>
-      <w:proofErr w:type="spellStart"/>
-      <w:r>
-        <w:rPr>
-          <w:sz w:val="24"/>
-          <w:szCs w:val="24"/>
-        </w:rPr>
-        <w:t>Funcionario</w:t>
-      </w:r>
-      <w:proofErr w:type="spellEnd"/>
-      <w:r>
-        <w:rPr>
-          <w:sz w:val="24"/>
-          <w:szCs w:val="24"/>
-        </w:rPr>
-        <w:t>)</w:t>
-      </w:r>
-    </w:p>
-    <w:p>
-      <w:pPr>
-        <w:rPr>
-          <w:sz w:val="24"/>
-          <w:szCs w:val="24"/>
-        </w:rPr>
-      </w:pPr>
-      <w:r>
-        <w:rPr>
-          <w:b/>
-          <w:sz w:val="24"/>
-          <w:szCs w:val="24"/>
-        </w:rPr>
-        <w:t>Especialidade</w:t>
-      </w:r>
-      <w:r>
-        <w:rPr>
-          <w:sz w:val="24"/>
-          <w:szCs w:val="24"/>
-        </w:rPr>
-        <w:t xml:space="preserve"> (</w:t>
+        <w:t>idVenda</w:t>
+      </w:r>
+      <w:proofErr w:type="spellEnd"/>
+      <w:r>
+        <w:rPr>
+          <w:sz w:val="24"/>
+          <w:szCs w:val="24"/>
+        </w:rPr>
+        <w:t xml:space="preserve"> -&gt; Venda, </w:t>
       </w:r>
       <w:proofErr w:type="spellStart"/>
       <w:r>
@@ -2956,218 +3235,6 @@
           <w:szCs w:val="24"/>
           <w:u w:val="single"/>
         </w:rPr>
-        <w:t>idEspecialidade</w:t>
-      </w:r>
-      <w:proofErr w:type="spellEnd"/>
-      <w:r>
-        <w:rPr>
-          <w:sz w:val="24"/>
-          <w:szCs w:val="24"/>
-        </w:rPr>
-        <w:t xml:space="preserve">, nome, </w:t>
-      </w:r>
-      <w:proofErr w:type="spellStart"/>
-      <w:r>
-        <w:rPr>
-          <w:sz w:val="24"/>
-          <w:szCs w:val="24"/>
-        </w:rPr>
-        <w:t>preco_Hora</w:t>
-      </w:r>
-      <w:proofErr w:type="spellEnd"/>
-      <w:r>
-        <w:rPr>
-          <w:sz w:val="24"/>
-          <w:szCs w:val="24"/>
-        </w:rPr>
-        <w:t>)</w:t>
-      </w:r>
-    </w:p>
-    <w:p>
-      <w:pPr>
-        <w:rPr>
-          <w:sz w:val="24"/>
-          <w:szCs w:val="24"/>
-        </w:rPr>
-      </w:pPr>
-      <w:proofErr w:type="spellStart"/>
-      <w:r>
-        <w:rPr>
-          <w:b/>
-          <w:sz w:val="24"/>
-          <w:szCs w:val="24"/>
-        </w:rPr>
-        <w:t>IncrementoVenda</w:t>
-      </w:r>
-      <w:proofErr w:type="spellEnd"/>
-      <w:r>
-        <w:rPr>
-          <w:sz w:val="24"/>
-          <w:szCs w:val="24"/>
-        </w:rPr>
-        <w:t xml:space="preserve"> (</w:t>
-      </w:r>
-      <w:proofErr w:type="spellStart"/>
-      <w:r>
-        <w:rPr>
-          <w:i/>
-          <w:sz w:val="24"/>
-          <w:szCs w:val="24"/>
-          <w:u w:val="single"/>
-        </w:rPr>
-        <w:t>idVenda</w:t>
-      </w:r>
-      <w:proofErr w:type="spellEnd"/>
-      <w:r>
-        <w:rPr>
-          <w:sz w:val="24"/>
-          <w:szCs w:val="24"/>
-        </w:rPr>
-        <w:t xml:space="preserve"> -&gt; Venda, </w:t>
-      </w:r>
-      <w:proofErr w:type="spellStart"/>
-      <w:r>
-        <w:rPr>
-          <w:i/>
-          <w:sz w:val="24"/>
-          <w:szCs w:val="24"/>
-          <w:u w:val="single"/>
-        </w:rPr>
-        <w:t>idFuncionario</w:t>
-      </w:r>
-      <w:proofErr w:type="spellEnd"/>
-      <w:r>
-        <w:rPr>
-          <w:sz w:val="24"/>
-          <w:szCs w:val="24"/>
-        </w:rPr>
-        <w:t xml:space="preserve"> -&gt; </w:t>
-      </w:r>
-      <w:proofErr w:type="spellStart"/>
-      <w:r>
-        <w:rPr>
-          <w:sz w:val="24"/>
-          <w:szCs w:val="24"/>
-        </w:rPr>
-        <w:t>Funcionario</w:t>
-      </w:r>
-      <w:proofErr w:type="spellEnd"/>
-      <w:r>
-        <w:rPr>
-          <w:sz w:val="24"/>
-          <w:szCs w:val="24"/>
-        </w:rPr>
-        <w:t>)</w:t>
-      </w:r>
-    </w:p>
-    <w:p>
-      <w:pPr>
-        <w:rPr>
-          <w:sz w:val="24"/>
-          <w:szCs w:val="24"/>
-        </w:rPr>
-      </w:pPr>
-      <w:proofErr w:type="spellStart"/>
-      <w:r>
-        <w:rPr>
-          <w:b/>
-          <w:sz w:val="24"/>
-          <w:szCs w:val="24"/>
-        </w:rPr>
-        <w:t>IncrementoReparacao</w:t>
-      </w:r>
-      <w:proofErr w:type="spellEnd"/>
-      <w:r>
-        <w:rPr>
-          <w:sz w:val="24"/>
-          <w:szCs w:val="24"/>
-        </w:rPr>
-        <w:t xml:space="preserve"> (</w:t>
-      </w:r>
-      <w:proofErr w:type="spellStart"/>
-      <w:r>
-        <w:rPr>
-          <w:i/>
-          <w:sz w:val="24"/>
-          <w:szCs w:val="24"/>
-          <w:u w:val="single"/>
-        </w:rPr>
-        <w:t>idReparacao</w:t>
-      </w:r>
-      <w:proofErr w:type="spellEnd"/>
-      <w:r>
-        <w:rPr>
-          <w:sz w:val="24"/>
-          <w:szCs w:val="24"/>
-        </w:rPr>
-        <w:t xml:space="preserve"> -&gt; Venda, </w:t>
-      </w:r>
-      <w:proofErr w:type="spellStart"/>
-      <w:r>
-        <w:rPr>
-          <w:i/>
-          <w:sz w:val="24"/>
-          <w:szCs w:val="24"/>
-          <w:u w:val="single"/>
-        </w:rPr>
-        <w:t>idFuncionario</w:t>
-      </w:r>
-      <w:proofErr w:type="spellEnd"/>
-      <w:r>
-        <w:rPr>
-          <w:sz w:val="24"/>
-          <w:szCs w:val="24"/>
-        </w:rPr>
-        <w:t xml:space="preserve"> -&gt; </w:t>
-      </w:r>
-      <w:proofErr w:type="spellStart"/>
-      <w:r>
-        <w:rPr>
-          <w:sz w:val="24"/>
-          <w:szCs w:val="24"/>
-        </w:rPr>
-        <w:t>Funcionario</w:t>
-      </w:r>
-      <w:proofErr w:type="spellEnd"/>
-      <w:r>
-        <w:rPr>
-          <w:sz w:val="24"/>
-          <w:szCs w:val="24"/>
-        </w:rPr>
-        <w:t>, horas)</w:t>
-      </w:r>
-    </w:p>
-    <w:p>
-      <w:pPr>
-        <w:rPr>
-          <w:sz w:val="24"/>
-          <w:szCs w:val="24"/>
-          <w:u w:val="single"/>
-        </w:rPr>
-      </w:pPr>
-      <w:r>
-        <w:rPr>
-          <w:b/>
-          <w:sz w:val="24"/>
-          <w:szCs w:val="24"/>
-        </w:rPr>
-        <w:t>Peca</w:t>
-      </w:r>
-      <w:r>
-        <w:rPr>
-          <w:sz w:val="24"/>
-          <w:szCs w:val="24"/>
-        </w:rPr>
-        <w:t xml:space="preserve"> (</w:t>
-      </w:r>
-      <w:proofErr w:type="spellStart"/>
-      <w:r>
-        <w:rPr>
-          <w:i/>
-          <w:sz w:val="24"/>
-          <w:szCs w:val="24"/>
-          <w:u w:val="single"/>
-        </w:rPr>
         <w:t>idPeca</w:t>
       </w:r>
       <w:proofErr w:type="spellEnd"/>
@@ -3176,233 +3243,6 @@
           <w:sz w:val="24"/>
           <w:szCs w:val="24"/>
         </w:rPr>
-        <w:t xml:space="preserve">, modelo, marca, </w:t>
-      </w:r>
-      <w:proofErr w:type="spellStart"/>
-      <w:r>
-        <w:rPr>
-          <w:sz w:val="24"/>
-          <w:szCs w:val="24"/>
-        </w:rPr>
-        <w:t>preco_venda</w:t>
-      </w:r>
-      <w:proofErr w:type="spellEnd"/>
-      <w:r>
-        <w:rPr>
-          <w:sz w:val="24"/>
-          <w:szCs w:val="24"/>
-        </w:rPr>
-        <w:t>, stock)</w:t>
-      </w:r>
-    </w:p>
-    <w:p>
-      <w:pPr>
-        <w:rPr>
-          <w:sz w:val="24"/>
-          <w:szCs w:val="24"/>
-          <w:u w:val="single"/>
-        </w:rPr>
-      </w:pPr>
-      <w:proofErr w:type="spellStart"/>
-      <w:r>
-        <w:rPr>
-          <w:b/>
-          <w:sz w:val="24"/>
-          <w:szCs w:val="24"/>
-        </w:rPr>
-        <w:t>PecaReparacao</w:t>
-      </w:r>
-      <w:proofErr w:type="spellEnd"/>
-      <w:r>
-        <w:rPr>
-          <w:sz w:val="24"/>
-          <w:szCs w:val="24"/>
-        </w:rPr>
-        <w:t xml:space="preserve"> (</w:t>
-      </w:r>
-      <w:proofErr w:type="spellStart"/>
-      <w:r>
-        <w:rPr>
-          <w:i/>
-          <w:sz w:val="24"/>
-          <w:szCs w:val="24"/>
-          <w:u w:val="single"/>
-        </w:rPr>
-        <w:t>idPeca</w:t>
-      </w:r>
-      <w:proofErr w:type="spellEnd"/>
-      <w:r>
-        <w:rPr>
-          <w:sz w:val="24"/>
-          <w:szCs w:val="24"/>
-        </w:rPr>
-        <w:t xml:space="preserve"> -&gt; Peca, </w:t>
-      </w:r>
-      <w:proofErr w:type="spellStart"/>
-      <w:r>
-        <w:rPr>
-          <w:i/>
-          <w:sz w:val="24"/>
-          <w:szCs w:val="24"/>
-          <w:u w:val="single"/>
-        </w:rPr>
-        <w:t>idReparacao</w:t>
-      </w:r>
-      <w:proofErr w:type="spellEnd"/>
-      <w:r>
-        <w:rPr>
-          <w:sz w:val="24"/>
-          <w:szCs w:val="24"/>
-        </w:rPr>
-        <w:t xml:space="preserve"> -&gt; </w:t>
-      </w:r>
-      <w:proofErr w:type="spellStart"/>
-      <w:r>
-        <w:rPr>
-          <w:sz w:val="24"/>
-          <w:szCs w:val="24"/>
-        </w:rPr>
-        <w:t>Reparacao</w:t>
-      </w:r>
-      <w:proofErr w:type="spellEnd"/>
-      <w:r>
-        <w:rPr>
-          <w:sz w:val="24"/>
-          <w:szCs w:val="24"/>
-        </w:rPr>
-        <w:t>)</w:t>
-      </w:r>
-    </w:p>
-    <w:p>
-      <w:pPr>
-        <w:rPr>
-          <w:sz w:val="24"/>
-          <w:szCs w:val="24"/>
-        </w:rPr>
-      </w:pPr>
-      <w:proofErr w:type="spellStart"/>
-      <w:r>
-        <w:rPr>
-          <w:b/>
-          <w:sz w:val="24"/>
-          <w:szCs w:val="24"/>
-        </w:rPr>
-        <w:t>PecaFornecedor</w:t>
-      </w:r>
-      <w:proofErr w:type="spellEnd"/>
-      <w:r>
-        <w:rPr>
-          <w:sz w:val="24"/>
-          <w:szCs w:val="24"/>
-        </w:rPr>
-        <w:t xml:space="preserve"> (</w:t>
-      </w:r>
-      <w:proofErr w:type="spellStart"/>
-      <w:r>
-        <w:rPr>
-          <w:i/>
-          <w:sz w:val="24"/>
-          <w:szCs w:val="24"/>
-          <w:u w:val="single"/>
-        </w:rPr>
-        <w:t>idPeca</w:t>
-      </w:r>
-      <w:proofErr w:type="spellEnd"/>
-      <w:r>
-        <w:rPr>
-          <w:sz w:val="24"/>
-          <w:szCs w:val="24"/>
-        </w:rPr>
-        <w:t xml:space="preserve"> -&gt; Peca, </w:t>
-      </w:r>
-      <w:proofErr w:type="spellStart"/>
-      <w:r>
-        <w:rPr>
-          <w:i/>
-          <w:sz w:val="24"/>
-          <w:szCs w:val="24"/>
-          <w:u w:val="single"/>
-        </w:rPr>
-        <w:t>idFornecedor</w:t>
-      </w:r>
-      <w:proofErr w:type="spellEnd"/>
-      <w:r>
-        <w:rPr>
-          <w:i/>
-          <w:sz w:val="24"/>
-          <w:szCs w:val="24"/>
-          <w:u w:val="single"/>
-        </w:rPr>
-        <w:t xml:space="preserve"> </w:t>
-      </w:r>
-      <w:r>
-        <w:rPr>
-          <w:sz w:val="24"/>
-          <w:szCs w:val="24"/>
-        </w:rPr>
-        <w:t>-&gt; Fornecedor)</w:t>
-      </w:r>
-    </w:p>
-    <w:p>
-      <w:pPr>
-        <w:rPr>
-          <w:sz w:val="24"/>
-          <w:szCs w:val="24"/>
-        </w:rPr>
-      </w:pPr>
-      <w:proofErr w:type="spellStart"/>
-      <w:proofErr w:type="gramStart"/>
-      <w:r>
-        <w:rPr>
-          <w:b/>
-          <w:sz w:val="24"/>
-          <w:szCs w:val="24"/>
-        </w:rPr>
-        <w:t>PecaVenda</w:t>
-      </w:r>
-      <w:proofErr w:type="spellEnd"/>
-      <w:r>
-        <w:rPr>
-          <w:sz w:val="24"/>
-          <w:szCs w:val="24"/>
-        </w:rPr>
-        <w:t>(</w:t>
-      </w:r>
-      <w:proofErr w:type="spellStart"/>
-      <w:proofErr w:type="gramEnd"/>
-      <w:r>
-        <w:rPr>
-          <w:i/>
-          <w:sz w:val="24"/>
-          <w:szCs w:val="24"/>
-          <w:u w:val="single"/>
-        </w:rPr>
-        <w:t>idVenda</w:t>
-      </w:r>
-      <w:proofErr w:type="spellEnd"/>
-      <w:r>
-        <w:rPr>
-          <w:sz w:val="24"/>
-          <w:szCs w:val="24"/>
-        </w:rPr>
-        <w:t xml:space="preserve"> -&gt; Venda, </w:t>
-      </w:r>
-      <w:proofErr w:type="spellStart"/>
-      <w:r>
-        <w:rPr>
-          <w:i/>
-          <w:sz w:val="24"/>
-          <w:szCs w:val="24"/>
-          <w:u w:val="single"/>
-        </w:rPr>
-        <w:t>idPeca</w:t>
-      </w:r>
-      <w:proofErr w:type="spellEnd"/>
-      <w:r>
-        <w:rPr>
-          <w:sz w:val="24"/>
-          <w:szCs w:val="24"/>
-        </w:rPr>
         <w:t xml:space="preserve"> -&gt;Peca, </w:t>
       </w:r>
       <w:proofErr w:type="spellStart"/>
@@ -3419,14 +3259,7 @@
           <w:sz w:val="24"/>
           <w:szCs w:val="24"/>
         </w:rPr>
-        <w:t>) #perguntarAoSto</w:t>
-      </w:r>
-      <w:r>
-        <w:rPr>
-          <w:sz w:val="24"/>
-          <w:szCs w:val="24"/>
-        </w:rPr>
-        <w:t>r&lt;3(vs quantidade)</w:t>
+        <w:t>) #perguntarAoStor&lt;3(vs quantidade)</w:t>
       </w:r>
     </w:p>
     <w:p>
@@ -3819,12 +3652,6 @@
           <w:szCs w:val="24"/>
         </w:rPr>
         <w:tab/>
-      </w:r>
-      <w:r>
-        <w:rPr>
-          <w:sz w:val="24"/>
-          <w:szCs w:val="24"/>
-        </w:rPr>
         <w:t xml:space="preserve">De forma que a nossa base de dados esteja mais otimizada e menos suscetível ao erro na introdução de novos valores, é criado um conjunto de restrições que irão prevenir a inserção indesejada de informação nas relações esquematizadas em </w:t>
       </w:r>
       <w:proofErr w:type="spellStart"/>
@@ -3849,15 +3676,7 @@
           <w:sz w:val="24"/>
           <w:szCs w:val="24"/>
         </w:rPr>
-        <w:t>ssim, torna</w:t>
-      </w:r>
-      <w:r>
-        <w:rPr>
-          <w:color w:val="000000"/>
-          <w:sz w:val="24"/>
-          <w:szCs w:val="24"/>
-        </w:rPr>
-        <w:t xml:space="preserve">-se possível manter </w:t>
+        <w:t xml:space="preserve">ssim, torna-se possível manter </w:t>
       </w:r>
       <w:r>
         <w:rPr>
@@ -3915,7 +3734,7 @@
           <w:sz w:val="28"/>
           <w:szCs w:val="28"/>
         </w:rPr>
-        <w:t xml:space="preserve"> Tabela Clientes</w:t>
+        <w:t xml:space="preserve"> Tabela Cliente</w:t>
       </w:r>
       <w:bookmarkEnd w:id="6"/>
     </w:p>
@@ -4115,7 +3934,7 @@
           <w:sz w:val="28"/>
           <w:szCs w:val="28"/>
         </w:rPr>
-        <w:t>5</w:t>
+        <w:t>5.</w:t>
       </w:r>
       <w:r>
         <w:rPr>
@@ -4123,7 +3942,7 @@
           <w:sz w:val="28"/>
           <w:szCs w:val="28"/>
         </w:rPr>
-        <w:t>.</w:t>
+        <w:t>2</w:t>
       </w:r>
       <w:r>
         <w:rPr>
@@ -4131,14 +3950,6 @@
           <w:sz w:val="28"/>
           <w:szCs w:val="28"/>
         </w:rPr>
-        <w:t>2</w:t>
-      </w:r>
-      <w:r>
-        <w:rPr>
-          <w:color w:val="000000"/>
-          <w:sz w:val="28"/>
-          <w:szCs w:val="28"/>
-        </w:rPr>
         <w:t xml:space="preserve"> Tabela Venda</w:t>
       </w:r>
       <w:bookmarkEnd w:id="7"/>
@@ -4165,10 +3976,7 @@
       </w:r>
       <w:proofErr w:type="spellEnd"/>
       <w:r>
-        <w:t xml:space="preserve"> é uma chave estrangeira que refe</w:t>
-      </w:r>
-      <w:r>
-        <w:t>rencia a tabela cliente. Todos os atributos com exceção da designação e do lucro são obrigatórios. O custo e o lucro são maior</w:t>
+        <w:t xml:space="preserve"> é uma chave estrangeira que referencia a tabela cliente. Todos os atributos com exceção da designação e do lucro são obrigatórios. O custo e o lucro são maior</w:t>
       </w:r>
       <w:r>
         <w:t>es</w:t>
@@ -4413,7 +4221,7 @@
           <w:sz w:val="28"/>
           <w:szCs w:val="28"/>
         </w:rPr>
-        <w:t>5</w:t>
+        <w:t>5.</w:t>
       </w:r>
       <w:r>
         <w:rPr>
@@ -4421,7 +4229,7 @@
           <w:sz w:val="28"/>
           <w:szCs w:val="28"/>
         </w:rPr>
-        <w:t>.</w:t>
+        <w:t>3</w:t>
       </w:r>
       <w:r>
         <w:rPr>
@@ -4429,17 +4237,19 @@
           <w:sz w:val="28"/>
           <w:szCs w:val="28"/>
         </w:rPr>
-        <w:t>3</w:t>
-      </w:r>
+        <w:t xml:space="preserve"> Tabela </w:t>
+      </w:r>
+      <w:bookmarkEnd w:id="8"/>
+      <w:proofErr w:type="spellStart"/>
       <w:r>
         <w:rPr>
           <w:color w:val="000000"/>
           <w:sz w:val="28"/>
           <w:szCs w:val="28"/>
         </w:rPr>
-        <w:t xml:space="preserve"> Tabela Reparação</w:t>
-      </w:r>
-      <w:bookmarkEnd w:id="8"/>
+        <w:t>Reparacao</w:t>
+      </w:r>
+      <w:proofErr w:type="spellEnd"/>
     </w:p>
     <w:p>
       <w:pPr>
@@ -4462,10 +4272,7 @@
       </w:r>
       <w:proofErr w:type="spellEnd"/>
       <w:r>
-        <w:t xml:space="preserve"> é uma chave estrangeira que referencia a tabela clie</w:t>
-      </w:r>
-      <w:r>
-        <w:t>nte. Todos os atributos com exceção da designação e do lucro são obrigatórios. A data final é superior à data de início, e o custo é maior que 0.</w:t>
+        <w:t xml:space="preserve"> é uma chave estrangeira que referencia a tabela cliente. Todos os atributos com exceção da designação e do lucro são obrigatórios. A data final é superior à data de início, e o custo é maior que 0.</w:t>
       </w:r>
     </w:p>
     <w:p>
@@ -4669,7 +4476,7 @@
           <w:sz w:val="28"/>
           <w:szCs w:val="28"/>
         </w:rPr>
-        <w:t>5</w:t>
+        <w:t>5.</w:t>
       </w:r>
       <w:r>
         <w:rPr>
@@ -4677,7 +4484,7 @@
           <w:sz w:val="28"/>
           <w:szCs w:val="28"/>
         </w:rPr>
-        <w:t>.</w:t>
+        <w:t>4</w:t>
       </w:r>
       <w:r>
         <w:rPr>
@@ -4685,14 +4492,6 @@
           <w:sz w:val="28"/>
           <w:szCs w:val="28"/>
         </w:rPr>
-        <w:t>4</w:t>
-      </w:r>
-      <w:r>
-        <w:rPr>
-          <w:color w:val="000000"/>
-          <w:sz w:val="28"/>
-          <w:szCs w:val="28"/>
-        </w:rPr>
         <w:t xml:space="preserve"> Tabela Funcionário </w:t>
       </w:r>
     </w:p>
@@ -4718,10 +4517,7 @@
       </w:r>
       <w:proofErr w:type="spellEnd"/>
       <w:r>
-        <w:t xml:space="preserve"> é uma chave estrangeira que re</w:t>
-      </w:r>
-      <w:r>
-        <w:t xml:space="preserve">ferencia a tabela especialidade. Todos os atributos com exceção do telemóvel são obrigatórios. </w:t>
+        <w:t xml:space="preserve"> é uma chave estrangeira que referencia a tabela especialidade. Todos os atributos com exceção do telemóvel são obrigatórios. </w:t>
       </w:r>
     </w:p>
     <w:p>
@@ -4944,7 +4740,7 @@
           <w:sz w:val="28"/>
           <w:szCs w:val="28"/>
         </w:rPr>
-        <w:t>5</w:t>
+        <w:t>5.</w:t>
       </w:r>
       <w:r>
         <w:rPr>
@@ -4952,7 +4748,7 @@
           <w:sz w:val="28"/>
           <w:szCs w:val="28"/>
         </w:rPr>
-        <w:t>.</w:t>
+        <w:t>5</w:t>
       </w:r>
       <w:r>
         <w:rPr>
@@ -4960,14 +4756,6 @@
           <w:sz w:val="28"/>
           <w:szCs w:val="28"/>
         </w:rPr>
-        <w:t>5</w:t>
-      </w:r>
-      <w:r>
-        <w:rPr>
-          <w:color w:val="000000"/>
-          <w:sz w:val="28"/>
-          <w:szCs w:val="28"/>
-        </w:rPr>
         <w:t xml:space="preserve"> Tabela Salário Mensal</w:t>
       </w:r>
       <w:bookmarkEnd w:id="9"/>
@@ -4978,15 +4766,7 @@
       </w:r>
       <w:proofErr w:type="spellStart"/>
       <w:r>
-        <w:t>ID_</w:t>
-      </w:r>
-      <w:proofErr w:type="gramStart"/>
-      <w:r>
-        <w:t>Salario</w:t>
-      </w:r>
-      <w:proofErr w:type="gramEnd"/>
-      <w:r>
-        <w:t>_Mensal</w:t>
+        <w:t>ID_Salario_Mensal</w:t>
       </w:r>
       <w:proofErr w:type="spellEnd"/>
       <w:r>
@@ -4998,10 +4778,7 @@
       </w:r>
       <w:proofErr w:type="spellEnd"/>
       <w:r>
-        <w:t xml:space="preserve"> é uma chave estrangeira que referencia a tabela funcionário. Todos os atributo</w:t>
-      </w:r>
-      <w:r>
-        <w:t>s são obrigatórios. É verificado que o mês está entre 1 e 12 e o salário é maior que 0.</w:t>
+        <w:t xml:space="preserve"> é uma chave estrangeira que referencia a tabela funcionário. Todos os atributos são obrigatórios. É verificado que o mês está entre 1 e 12 e o salário é maior que 0.</w:t>
       </w:r>
     </w:p>
     <w:p>
@@ -5170,48 +4947,204 @@
     </w:p>
     <w:p>
       <w:pPr>
+        <w:pStyle w:val="Ttulo2"/>
+        <w:spacing w:line="360" w:lineRule="auto"/>
         <w:jc w:val="both"/>
-        <w:rPr>
+      </w:pPr>
+      <w:r>
+        <w:rPr>
+          <w:color w:val="000000"/>
           <w:sz w:val="28"/>
           <w:szCs w:val="28"/>
         </w:rPr>
-      </w:pPr>
-      <w:r>
-        <w:rPr>
+        <w:t>5.</w:t>
+      </w:r>
+      <w:r>
+        <w:rPr>
+          <w:color w:val="000000"/>
           <w:sz w:val="28"/>
           <w:szCs w:val="28"/>
         </w:rPr>
-        <w:t>5</w:t>
-      </w:r>
-      <w:r>
-        <w:rPr>
+        <w:t>6</w:t>
+      </w:r>
+      <w:r>
+        <w:rPr>
+          <w:color w:val="000000"/>
           <w:sz w:val="28"/>
           <w:szCs w:val="28"/>
         </w:rPr>
-        <w:t>.6 Tabela Incremento Venda</w:t>
+        <w:t xml:space="preserve"> Tabela Especialidade</w:t>
+      </w:r>
+    </w:p>
+    <w:p>
+      <w:r>
+        <w:tab/>
+        <w:t xml:space="preserve">A chave primária é </w:t>
+      </w:r>
+      <w:proofErr w:type="spellStart"/>
+      <w:r>
+        <w:t>ID_Especialidade</w:t>
+      </w:r>
+      <w:proofErr w:type="spellEnd"/>
+      <w:r>
+        <w:t xml:space="preserve">. Todos os atributos são obrigatórios. É verificado se </w:t>
+      </w:r>
+      <w:proofErr w:type="spellStart"/>
+      <w:r>
+        <w:t>Preco_Hora</w:t>
+      </w:r>
+      <w:proofErr w:type="spellEnd"/>
+      <w:r>
+        <w:t xml:space="preserve"> é maior que zero.</w:t>
+      </w:r>
+    </w:p>
+    <w:p>
+      <w:pPr>
+        <w:pStyle w:val="PargrafodaLista"/>
+        <w:numPr>
+          <w:ilvl w:val="0"/>
+          <w:numId w:val="15"/>
+        </w:numPr>
+        <w:rPr>
+          <w:sz w:val="24"/>
+          <w:szCs w:val="24"/>
+        </w:rPr>
+      </w:pPr>
+      <w:proofErr w:type="spellStart"/>
+      <w:r>
+        <w:t>ID_Especialidade</w:t>
+      </w:r>
+      <w:proofErr w:type="spellEnd"/>
+      <w:r>
+        <w:t xml:space="preserve"> </w:t>
+      </w:r>
+      <w:proofErr w:type="spellStart"/>
+      <w:r>
+        <w:t>Primary</w:t>
+      </w:r>
+      <w:proofErr w:type="spellEnd"/>
+      <w:r>
+        <w:t xml:space="preserve"> </w:t>
+      </w:r>
+      <w:proofErr w:type="spellStart"/>
+      <w:r>
+        <w:t>Key</w:t>
+      </w:r>
+      <w:proofErr w:type="spellEnd"/>
+      <w:r>
+        <w:t>,</w:t>
+      </w:r>
+    </w:p>
+    <w:p>
+      <w:pPr>
+        <w:pStyle w:val="PargrafodaLista"/>
+        <w:numPr>
+          <w:ilvl w:val="0"/>
+          <w:numId w:val="15"/>
+        </w:numPr>
+        <w:rPr>
+          <w:sz w:val="24"/>
+          <w:szCs w:val="24"/>
+        </w:rPr>
+      </w:pPr>
+      <w:r>
+        <w:t xml:space="preserve">Nome </w:t>
+      </w:r>
+      <w:proofErr w:type="spellStart"/>
+      <w:r>
+        <w:t>Not</w:t>
+      </w:r>
+      <w:proofErr w:type="spellEnd"/>
+      <w:r>
+        <w:t xml:space="preserve"> </w:t>
+      </w:r>
+      <w:proofErr w:type="spellStart"/>
+      <w:r>
+        <w:t>Null</w:t>
+      </w:r>
+      <w:proofErr w:type="spellEnd"/>
+      <w:r>
+        <w:t>,</w:t>
+      </w:r>
+    </w:p>
+    <w:p>
+      <w:pPr>
+        <w:pStyle w:val="PargrafodaLista"/>
+        <w:numPr>
+          <w:ilvl w:val="0"/>
+          <w:numId w:val="15"/>
+        </w:numPr>
+        <w:rPr>
+          <w:sz w:val="24"/>
+          <w:szCs w:val="24"/>
+        </w:rPr>
+      </w:pPr>
+      <w:proofErr w:type="spellStart"/>
+      <w:r>
+        <w:t>Preco_Hora</w:t>
+      </w:r>
+      <w:proofErr w:type="spellEnd"/>
+      <w:r>
+        <w:t xml:space="preserve"> </w:t>
+      </w:r>
+      <w:proofErr w:type="spellStart"/>
+      <w:r>
+        <w:t>Not</w:t>
+      </w:r>
+      <w:proofErr w:type="spellEnd"/>
+      <w:r>
+        <w:t xml:space="preserve"> </w:t>
+      </w:r>
+      <w:proofErr w:type="spellStart"/>
+      <w:r>
+        <w:t>Null</w:t>
+      </w:r>
+      <w:proofErr w:type="spellEnd"/>
+      <w:r>
+        <w:t xml:space="preserve"> (&gt;0),</w:t>
       </w:r>
     </w:p>
     <w:p>
       <w:pPr>
         <w:jc w:val="both"/>
+        <w:rPr>
+          <w:sz w:val="28"/>
+          <w:szCs w:val="28"/>
+        </w:rPr>
+      </w:pPr>
+      <w:r>
+        <w:rPr>
+          <w:sz w:val="28"/>
+          <w:szCs w:val="28"/>
+        </w:rPr>
+        <w:t>5.</w:t>
+      </w:r>
+      <w:r>
+        <w:rPr>
+          <w:sz w:val="28"/>
+          <w:szCs w:val="28"/>
+        </w:rPr>
+        <w:t>7</w:t>
+      </w:r>
+      <w:r>
+        <w:rPr>
+          <w:sz w:val="28"/>
+          <w:szCs w:val="28"/>
+        </w:rPr>
+        <w:t xml:space="preserve"> Tabela Incremento Venda</w:t>
+      </w:r>
+    </w:p>
+    <w:p>
+      <w:pPr>
+        <w:jc w:val="both"/>
       </w:pPr>
       <w:r>
         <w:tab/>
-      </w:r>
-      <w:r>
         <w:t>A chave primária é a chave composta (</w:t>
       </w:r>
       <w:proofErr w:type="spellStart"/>
       <w:r>
-        <w:t>ID_</w:t>
-      </w:r>
-      <w:proofErr w:type="gramStart"/>
-      <w:r>
-        <w:t>Venda,ID</w:t>
-      </w:r>
-      <w:proofErr w:type="gramEnd"/>
-      <w:r>
-        <w:t>_Funcionario</w:t>
+        <w:t>ID_Venda,ID_Funcionario</w:t>
       </w:r>
       <w:proofErr w:type="spellEnd"/>
       <w:r>
@@ -5227,10 +5160,7 @@
       </w:r>
       <w:proofErr w:type="spellStart"/>
       <w:r>
-        <w:t>ID_Func</w:t>
-      </w:r>
-      <w:r>
-        <w:t>ionario</w:t>
+        <w:t>ID_Funcionario</w:t>
       </w:r>
       <w:proofErr w:type="spellEnd"/>
       <w:r>
@@ -5344,7 +5274,23 @@
           <w:sz w:val="28"/>
           <w:szCs w:val="28"/>
         </w:rPr>
-        <w:t>5.7 Tabela Incremento Reparação</w:t>
+        <w:t>5.</w:t>
+      </w:r>
+      <w:r>
+        <w:rPr>
+          <w:color w:val="000000"/>
+          <w:sz w:val="28"/>
+          <w:szCs w:val="28"/>
+        </w:rPr>
+        <w:t>8</w:t>
+      </w:r>
+      <w:r>
+        <w:rPr>
+          <w:color w:val="000000"/>
+          <w:sz w:val="28"/>
+          <w:szCs w:val="28"/>
+        </w:rPr>
+        <w:t xml:space="preserve"> Tabela Incremento Reparação</w:t>
       </w:r>
       <w:bookmarkEnd w:id="10"/>
     </w:p>
@@ -5354,21 +5300,11 @@
       </w:pPr>
       <w:r>
         <w:tab/>
-      </w:r>
-      <w:r>
         <w:t>A chave primária é a chave composta (</w:t>
       </w:r>
       <w:proofErr w:type="spellStart"/>
       <w:r>
-        <w:t>ID_</w:t>
-      </w:r>
-      <w:proofErr w:type="gramStart"/>
-      <w:r>
-        <w:t>Reparacao,ID</w:t>
-      </w:r>
-      <w:proofErr w:type="gramEnd"/>
-      <w:r>
-        <w:t>_Funcionário</w:t>
+        <w:t>ID_Reparacao,ID_Funcionário</w:t>
       </w:r>
       <w:proofErr w:type="spellEnd"/>
       <w:r>
@@ -5380,10 +5316,7 @@
       </w:r>
       <w:proofErr w:type="spellEnd"/>
       <w:r>
-        <w:t xml:space="preserve"> é uma chave estrangeira que refere</w:t>
-      </w:r>
-      <w:r>
-        <w:t xml:space="preserve">ncia a tabela venda e o </w:t>
+        <w:t xml:space="preserve"> é uma chave estrangeira que referencia a tabela venda e o </w:t>
       </w:r>
       <w:proofErr w:type="spellStart"/>
       <w:r>
@@ -5419,6 +5352,7 @@
         <w:rPr>
           <w:lang w:val="en-GB"/>
         </w:rPr>
+        <w:lastRenderedPageBreak/>
         <w:t>ID_Reparacao</w:t>
       </w:r>
       <w:proofErr w:type="spellEnd"/>
@@ -5533,8 +5467,7 @@
           <w:sz w:val="28"/>
           <w:szCs w:val="28"/>
         </w:rPr>
-        <w:lastRenderedPageBreak/>
-        <w:t>5</w:t>
+        <w:t>5.</w:t>
       </w:r>
       <w:r>
         <w:rPr>
@@ -5542,7 +5475,15 @@
           <w:sz w:val="28"/>
           <w:szCs w:val="28"/>
         </w:rPr>
-        <w:t>.8 Tabela Peça</w:t>
+        <w:t>9</w:t>
+      </w:r>
+      <w:r>
+        <w:rPr>
+          <w:color w:val="000000"/>
+          <w:sz w:val="28"/>
+          <w:szCs w:val="28"/>
+        </w:rPr>
+        <w:t xml:space="preserve"> Tabela Peça</w:t>
       </w:r>
       <w:bookmarkEnd w:id="11"/>
     </w:p>
@@ -5553,19 +5494,11 @@
       </w:r>
       <w:proofErr w:type="spellStart"/>
       <w:r>
-        <w:t>ID</w:t>
-      </w:r>
-      <w:proofErr w:type="gramStart"/>
-      <w:r>
-        <w:t>_Peca</w:t>
-      </w:r>
-      <w:proofErr w:type="spellEnd"/>
-      <w:proofErr w:type="gramEnd"/>
-      <w:r>
-        <w:t xml:space="preserve">. Por cada peca registada é guardado o modelo, </w:t>
-      </w:r>
-      <w:r>
-        <w:t xml:space="preserve">o </w:t>
+        <w:t>ID_Peca</w:t>
+      </w:r>
+      <w:proofErr w:type="spellEnd"/>
+      <w:r>
+        <w:t xml:space="preserve">. Por cada peca registada é guardado o modelo, o </w:t>
       </w:r>
       <w:proofErr w:type="spellStart"/>
       <w:r>
@@ -5748,84 +5681,53 @@
           <w:sz w:val="28"/>
           <w:szCs w:val="28"/>
         </w:rPr>
-        <w:t>9 Tabela Peça Reparação</w:t>
+        <w:t>10</w:t>
+      </w:r>
+      <w:r>
+        <w:rPr>
+          <w:color w:val="000000"/>
+          <w:sz w:val="28"/>
+          <w:szCs w:val="28"/>
+        </w:rPr>
+        <w:t xml:space="preserve"> Tabela Peça Reparação</w:t>
       </w:r>
       <w:bookmarkEnd w:id="12"/>
     </w:p>
     <w:p>
       <w:r>
         <w:tab/>
-      </w:r>
-      <w:r>
         <w:t>A chave primária é a chave composta (</w:t>
       </w:r>
       <w:proofErr w:type="spellStart"/>
       <w:r>
-        <w:t>ID_</w:t>
-      </w:r>
-      <w:proofErr w:type="gramStart"/>
-      <w:r>
-        <w:t>Peca</w:t>
-      </w:r>
-      <w:r>
-        <w:t>,ID</w:t>
-      </w:r>
-      <w:proofErr w:type="gramEnd"/>
-      <w:r>
-        <w:t>_</w:t>
-      </w:r>
+        <w:t>ID_Peca,ID_Reparacao</w:t>
+      </w:r>
+      <w:proofErr w:type="spellEnd"/>
+      <w:r>
+        <w:t xml:space="preserve">). O </w:t>
+      </w:r>
+      <w:proofErr w:type="spellStart"/>
+      <w:r>
+        <w:t>ID_Peca</w:t>
+      </w:r>
+      <w:proofErr w:type="spellEnd"/>
+      <w:r>
+        <w:t xml:space="preserve"> é uma chave estrangeira que referencia a tabela peca e o </w:t>
+      </w:r>
+      <w:proofErr w:type="spellStart"/>
+      <w:r>
+        <w:t>ID_Reparacao</w:t>
+      </w:r>
+      <w:proofErr w:type="spellEnd"/>
+      <w:r>
+        <w:t xml:space="preserve"> é uma chave estrangeira que referencia a tabela </w:t>
+      </w:r>
+      <w:proofErr w:type="spellStart"/>
       <w:r>
         <w:t>Reparacao</w:t>
       </w:r>
       <w:proofErr w:type="spellEnd"/>
       <w:r>
-        <w:t>).</w:t>
-      </w:r>
-      <w:r>
-        <w:t xml:space="preserve"> </w:t>
-      </w:r>
-      <w:r>
-        <w:t xml:space="preserve">O </w:t>
-      </w:r>
-      <w:proofErr w:type="spellStart"/>
-      <w:r>
-        <w:t>ID</w:t>
-      </w:r>
-      <w:proofErr w:type="gramStart"/>
-      <w:r>
-        <w:t>_</w:t>
-      </w:r>
-      <w:r>
-        <w:t>Peca</w:t>
-      </w:r>
-      <w:proofErr w:type="spellEnd"/>
-      <w:proofErr w:type="gramEnd"/>
-      <w:r>
-        <w:t xml:space="preserve"> é uma chave estrangeira que referencia a tabela </w:t>
-      </w:r>
-      <w:r>
-        <w:t>peca</w:t>
-      </w:r>
-      <w:r>
-        <w:t xml:space="preserve"> e o </w:t>
-      </w:r>
-      <w:proofErr w:type="spellStart"/>
-      <w:r>
-        <w:t>ID_</w:t>
-      </w:r>
-      <w:r>
-        <w:t>Reparacao</w:t>
-      </w:r>
-      <w:proofErr w:type="spellEnd"/>
-      <w:r>
-        <w:t xml:space="preserve"> é uma chave estrangeira que referencia a tabela </w:t>
-      </w:r>
-      <w:proofErr w:type="spellStart"/>
-      <w:r>
-        <w:t>Reparacao</w:t>
-      </w:r>
-      <w:proofErr w:type="spellEnd"/>
-      <w:r>
         <w:t xml:space="preserve">. Ambos os </w:t>
       </w:r>
       <w:proofErr w:type="spellStart"/>
@@ -5834,10 +5736,7 @@
       </w:r>
       <w:proofErr w:type="spellEnd"/>
       <w:r>
-        <w:t xml:space="preserve"> são obrigatórios</w:t>
-      </w:r>
-      <w:r>
-        <w:t>.</w:t>
+        <w:t xml:space="preserve"> são obrigatórios.</w:t>
       </w:r>
     </w:p>
     <w:p>
@@ -5947,7 +5846,7 @@
           <w:sz w:val="28"/>
           <w:szCs w:val="28"/>
         </w:rPr>
-        <w:t>5</w:t>
+        <w:t>5.1</w:t>
       </w:r>
       <w:r>
         <w:rPr>
@@ -5955,7 +5854,15 @@
           <w:sz w:val="28"/>
           <w:szCs w:val="28"/>
         </w:rPr>
-        <w:t>.10 Tabela Peça Fornecedor</w:t>
+        <w:t>1</w:t>
+      </w:r>
+      <w:r>
+        <w:rPr>
+          <w:color w:val="000000"/>
+          <w:sz w:val="28"/>
+          <w:szCs w:val="28"/>
+        </w:rPr>
+        <w:t xml:space="preserve"> Tabela Peça Fornecedor</w:t>
       </w:r>
       <w:bookmarkEnd w:id="13"/>
     </w:p>
@@ -5969,18 +5876,7 @@
       </w:r>
       <w:proofErr w:type="spellStart"/>
       <w:r>
-        <w:t>ID_</w:t>
-      </w:r>
-      <w:proofErr w:type="gramStart"/>
-      <w:r>
-        <w:t>Peca,ID</w:t>
-      </w:r>
-      <w:proofErr w:type="gramEnd"/>
-      <w:r>
-        <w:t>_</w:t>
-      </w:r>
-      <w:r>
-        <w:t>Fornecedor</w:t>
+        <w:t>ID_Peca,ID_Fornecedor</w:t>
       </w:r>
       <w:proofErr w:type="spellEnd"/>
       <w:r>
@@ -5988,36 +5884,19 @@
       </w:r>
       <w:proofErr w:type="spellStart"/>
       <w:r>
-        <w:t>ID</w:t>
-      </w:r>
-      <w:proofErr w:type="gramStart"/>
-      <w:r>
-        <w:t>_Peca</w:t>
-      </w:r>
-      <w:proofErr w:type="spellEnd"/>
-      <w:proofErr w:type="gramEnd"/>
+        <w:t>ID_Peca</w:t>
+      </w:r>
+      <w:proofErr w:type="spellEnd"/>
       <w:r>
         <w:t xml:space="preserve"> é uma chave estrangeira que referencia a tabela peca e o </w:t>
       </w:r>
       <w:proofErr w:type="spellStart"/>
       <w:r>
-        <w:t>ID_</w:t>
-      </w:r>
-      <w:r>
-        <w:t>Fornecedor</w:t>
-      </w:r>
-      <w:proofErr w:type="spellEnd"/>
-      <w:r>
-        <w:t xml:space="preserve"> é uma chave estrangeira que referencia a tabela </w:t>
-      </w:r>
-      <w:r>
-        <w:t>Fornecedor</w:t>
-      </w:r>
-      <w:r>
-        <w:t xml:space="preserve">. </w:t>
-      </w:r>
-      <w:r>
-        <w:t>Todos os atributos são obrigatórios. É verificado se o preço de compra é maior ou igual a zero.</w:t>
+        <w:t>ID_Fornecedor</w:t>
+      </w:r>
+      <w:proofErr w:type="spellEnd"/>
+      <w:r>
+        <w:t xml:space="preserve"> é uma chave estrangeira que referencia a tabela Fornecedor. Todos os atributos são obrigatórios. É verificado se o preço de compra é maior ou igual a zero.</w:t>
       </w:r>
     </w:p>
     <w:p>
@@ -6153,7 +6032,7 @@
           <w:sz w:val="28"/>
           <w:szCs w:val="28"/>
         </w:rPr>
-        <w:t>5</w:t>
+        <w:t>5.1</w:t>
       </w:r>
       <w:r>
         <w:rPr>
@@ -6161,7 +6040,15 @@
           <w:sz w:val="28"/>
           <w:szCs w:val="28"/>
         </w:rPr>
-        <w:t>.11 Tabela Peça Venda</w:t>
+        <w:t>2</w:t>
+      </w:r>
+      <w:r>
+        <w:rPr>
+          <w:color w:val="000000"/>
+          <w:sz w:val="28"/>
+          <w:szCs w:val="28"/>
+        </w:rPr>
+        <w:t xml:space="preserve"> Tabela Peça Venda</w:t>
       </w:r>
       <w:bookmarkEnd w:id="14"/>
     </w:p>
@@ -6175,18 +6062,7 @@
       </w:r>
       <w:proofErr w:type="spellStart"/>
       <w:r>
-        <w:t>ID_</w:t>
-      </w:r>
-      <w:proofErr w:type="gramStart"/>
-      <w:r>
-        <w:t>Peca,ID</w:t>
-      </w:r>
-      <w:proofErr w:type="gramEnd"/>
-      <w:r>
-        <w:t>_</w:t>
-      </w:r>
-      <w:r>
-        <w:t>Venda</w:t>
+        <w:t>ID_Peca,ID_Venda</w:t>
       </w:r>
       <w:proofErr w:type="spellEnd"/>
       <w:r>
@@ -6194,49 +6070,27 @@
       </w:r>
       <w:proofErr w:type="spellStart"/>
       <w:r>
-        <w:t>ID</w:t>
-      </w:r>
-      <w:proofErr w:type="gramStart"/>
-      <w:r>
-        <w:t>_Peca</w:t>
-      </w:r>
-      <w:proofErr w:type="spellEnd"/>
-      <w:proofErr w:type="gramEnd"/>
+        <w:t>ID_Peca</w:t>
+      </w:r>
+      <w:proofErr w:type="spellEnd"/>
       <w:r>
         <w:t xml:space="preserve"> é uma chave estrangeira que referencia a tabela peca e o </w:t>
       </w:r>
       <w:proofErr w:type="spellStart"/>
       <w:r>
-        <w:t>ID_</w:t>
-      </w:r>
-      <w:r>
-        <w:t>Venda</w:t>
-      </w:r>
-      <w:proofErr w:type="spellEnd"/>
-      <w:r>
-        <w:t xml:space="preserve"> é uma chave estrangeira que referencia a tabela </w:t>
-      </w:r>
-      <w:r>
-        <w:t>venda</w:t>
-      </w:r>
-      <w:r>
-        <w:t xml:space="preserve">. Todos os atributos são obrigatórios. É verificado se </w:t>
-      </w:r>
-      <w:proofErr w:type="spellStart"/>
-      <w:r>
-        <w:t>N</w:t>
-      </w:r>
-      <w:proofErr w:type="gramStart"/>
-      <w:r>
-        <w:t>_Peca</w:t>
-      </w:r>
-      <w:proofErr w:type="spellEnd"/>
-      <w:proofErr w:type="gramEnd"/>
-      <w:r>
-        <w:t xml:space="preserve"> </w:t>
-      </w:r>
-      <w:r>
-        <w:t>é maior ou igual a zero.</w:t>
+        <w:t>ID_Venda</w:t>
+      </w:r>
+      <w:proofErr w:type="spellEnd"/>
+      <w:r>
+        <w:t xml:space="preserve"> é uma chave estrangeira que referencia a tabela venda. Todos os atributos são obrigatórios. É verificado se </w:t>
+      </w:r>
+      <w:proofErr w:type="spellStart"/>
+      <w:r>
+        <w:t>N_Peca</w:t>
+      </w:r>
+      <w:proofErr w:type="spellEnd"/>
+      <w:r>
+        <w:t xml:space="preserve"> é maior ou igual a zero.</w:t>
       </w:r>
     </w:p>
     <w:p>
@@ -6322,13 +6176,7 @@
         <w:rPr>
           <w:lang w:val="en-GB"/>
         </w:rPr>
-        <w:t>Venda</w:t>
-      </w:r>
-      <w:r>
-        <w:rPr>
-          <w:lang w:val="en-GB"/>
-        </w:rPr>
-        <w:t>,</w:t>
+        <w:t>Venda,</w:t>
       </w:r>
     </w:p>
     <w:p>
@@ -6360,6 +6208,19 @@
     </w:p>
     <w:p>
       <w:pPr>
+        <w:rPr>
+          <w:lang w:val="en-GB"/>
+        </w:rPr>
+      </w:pPr>
+      <w:r>
+        <w:rPr>
+          <w:lang w:val="en-GB"/>
+        </w:rPr>
+        <w:br w:type="page"/>
+      </w:r>
+    </w:p>
+    <w:p>
+      <w:pPr>
         <w:pStyle w:val="Ttulo2"/>
         <w:spacing w:line="360" w:lineRule="auto"/>
         <w:jc w:val="both"/>
@@ -6375,7 +6236,24 @@
           <w:sz w:val="28"/>
           <w:szCs w:val="28"/>
         </w:rPr>
-        <w:t>5.12 Tabela Fornecedor</w:t>
+        <w:lastRenderedPageBreak/>
+        <w:t>5.1</w:t>
+      </w:r>
+      <w:r>
+        <w:rPr>
+          <w:color w:val="000000"/>
+          <w:sz w:val="28"/>
+          <w:szCs w:val="28"/>
+        </w:rPr>
+        <w:t>3</w:t>
+      </w:r>
+      <w:r>
+        <w:rPr>
+          <w:color w:val="000000"/>
+          <w:sz w:val="28"/>
+          <w:szCs w:val="28"/>
+        </w:rPr>
+        <w:t xml:space="preserve"> Tabela Fornecedor</w:t>
       </w:r>
       <w:bookmarkEnd w:id="15"/>
     </w:p>
@@ -6388,14 +6266,9 @@
       </w:r>
       <w:proofErr w:type="spellStart"/>
       <w:r>
-        <w:t>ID</w:t>
-      </w:r>
-      <w:proofErr w:type="gramStart"/>
-      <w:r>
-        <w:t>_Fornecedor</w:t>
-      </w:r>
-      <w:proofErr w:type="spellEnd"/>
-      <w:proofErr w:type="gramEnd"/>
+        <w:t>ID_Fornecedor</w:t>
+      </w:r>
+      <w:proofErr w:type="spellEnd"/>
       <w:r>
         <w:t xml:space="preserve">. Todos os atributos são obrigatórios. </w:t>
       </w:r>
@@ -6513,8 +6386,7 @@
           <w:sz w:val="28"/>
           <w:szCs w:val="28"/>
         </w:rPr>
-        <w:lastRenderedPageBreak/>
-        <w:t>5</w:t>
+        <w:t>5.1</w:t>
       </w:r>
       <w:r>
         <w:rPr>
@@ -6522,7 +6394,15 @@
           <w:sz w:val="28"/>
           <w:szCs w:val="28"/>
         </w:rPr>
-        <w:t>.13 Tabela Armazém</w:t>
+        <w:t>4</w:t>
+      </w:r>
+      <w:r>
+        <w:rPr>
+          <w:color w:val="000000"/>
+          <w:sz w:val="28"/>
+          <w:szCs w:val="28"/>
+        </w:rPr>
+        <w:t xml:space="preserve"> Tabela Armazém</w:t>
       </w:r>
       <w:bookmarkEnd w:id="16"/>
     </w:p>
@@ -6541,25 +6421,11 @@
       </w:r>
       <w:proofErr w:type="spellStart"/>
       <w:r>
-        <w:t>ID</w:t>
-      </w:r>
-      <w:proofErr w:type="gramStart"/>
-      <w:r>
-        <w:t>_Fornecedor</w:t>
-      </w:r>
-      <w:proofErr w:type="spellEnd"/>
-      <w:proofErr w:type="gramEnd"/>
-      <w:r>
-        <w:t xml:space="preserve"> </w:t>
-      </w:r>
-      <w:r>
-        <w:t xml:space="preserve">é </w:t>
-      </w:r>
-      <w:r>
-        <w:t>uma chave estrangeira que referencia a tabela Fornecedor.</w:t>
-      </w:r>
-      <w:r>
-        <w:t xml:space="preserve"> É verificado se </w:t>
+        <w:t>ID_Fornecedor</w:t>
+      </w:r>
+      <w:proofErr w:type="spellEnd"/>
+      <w:r>
+        <w:t xml:space="preserve"> é uma chave estrangeira que referencia a tabela Fornecedor. É verificado se </w:t>
       </w:r>
       <w:proofErr w:type="spellStart"/>
       <w:r>
@@ -6755,6 +6621,16 @@
         </w:rPr>
         <w:t>.</w:t>
       </w:r>
+    </w:p>
+    <w:p>
+      <w:pPr>
+        <w:pStyle w:val="PargrafodaLista"/>
+        <w:rPr>
+          <w:sz w:val="24"/>
+          <w:szCs w:val="24"/>
+          <w:lang w:val="en-GB"/>
+        </w:rPr>
+      </w:pPr>
     </w:p>
     <w:p>
       <w:pPr>

</xml_diff>

<commit_message>
added especialidade to docx
</commit_message>
<xml_diff>
--- a/projeto_BD_final.docx
+++ b/projeto_BD_final.docx
@@ -535,7 +535,9 @@
               <w:tab w:val="right" w:pos="8495"/>
             </w:tabs>
             <w:rPr>
+              <w:rFonts w:asciiTheme="minorHAnsi" w:eastAsiaTheme="minorEastAsia" w:hAnsiTheme="minorHAnsi" w:cstheme="minorBidi"/>
               <w:noProof/>
+              <w:lang w:val="en-GB"/>
             </w:rPr>
           </w:pPr>
           <w:r>
@@ -547,7 +549,7 @@
           <w:r>
             <w:fldChar w:fldCharType="separate"/>
           </w:r>
-          <w:hyperlink w:anchor="_Toc90128534" w:history="1">
+          <w:hyperlink w:anchor="_Toc90205696" w:history="1">
             <w:r>
               <w:rPr>
                 <w:rStyle w:val="Hiperligao"/>
@@ -574,7 +576,7 @@
                 <w:noProof/>
                 <w:webHidden/>
               </w:rPr>
-              <w:instrText xml:space="preserve"> PAGEREF _Toc90128534 \h </w:instrText>
+              <w:instrText xml:space="preserve"> PAGEREF _Toc90205696 \h </w:instrText>
             </w:r>
             <w:r>
               <w:rPr>
@@ -612,10 +614,12 @@
               <w:tab w:val="right" w:pos="8495"/>
             </w:tabs>
             <w:rPr>
+              <w:rFonts w:asciiTheme="minorHAnsi" w:eastAsiaTheme="minorEastAsia" w:hAnsiTheme="minorHAnsi" w:cstheme="minorBidi"/>
               <w:noProof/>
+              <w:lang w:val="en-GB"/>
             </w:rPr>
           </w:pPr>
-          <w:hyperlink w:anchor="_Toc90128535" w:history="1">
+          <w:hyperlink w:anchor="_Toc90205697" w:history="1">
             <w:r>
               <w:rPr>
                 <w:rStyle w:val="Hiperligao"/>
@@ -642,7 +646,7 @@
                 <w:noProof/>
                 <w:webHidden/>
               </w:rPr>
-              <w:instrText xml:space="preserve"> PAGEREF _Toc90128535 \h </w:instrText>
+              <w:instrText xml:space="preserve"> PAGEREF _Toc90205697 \h </w:instrText>
             </w:r>
             <w:r>
               <w:rPr>
@@ -680,10 +684,12 @@
               <w:tab w:val="right" w:pos="8495"/>
             </w:tabs>
             <w:rPr>
+              <w:rFonts w:asciiTheme="minorHAnsi" w:eastAsiaTheme="minorEastAsia" w:hAnsiTheme="minorHAnsi" w:cstheme="minorBidi"/>
               <w:noProof/>
+              <w:lang w:val="en-GB"/>
             </w:rPr>
           </w:pPr>
-          <w:hyperlink w:anchor="_Toc90128536" w:history="1">
+          <w:hyperlink w:anchor="_Toc90205698" w:history="1">
             <w:r>
               <w:rPr>
                 <w:rStyle w:val="Hiperligao"/>
@@ -710,7 +716,7 @@
                 <w:noProof/>
                 <w:webHidden/>
               </w:rPr>
-              <w:instrText xml:space="preserve"> PAGEREF _Toc90128536 \h </w:instrText>
+              <w:instrText xml:space="preserve"> PAGEREF _Toc90205698 \h </w:instrText>
             </w:r>
             <w:r>
               <w:rPr>
@@ -748,10 +754,12 @@
               <w:tab w:val="right" w:pos="8495"/>
             </w:tabs>
             <w:rPr>
+              <w:rFonts w:asciiTheme="minorHAnsi" w:eastAsiaTheme="minorEastAsia" w:hAnsiTheme="minorHAnsi" w:cstheme="minorBidi"/>
               <w:noProof/>
+              <w:lang w:val="en-GB"/>
             </w:rPr>
           </w:pPr>
-          <w:hyperlink w:anchor="_Toc90128537" w:history="1">
+          <w:hyperlink w:anchor="_Toc90205699" w:history="1">
             <w:r>
               <w:rPr>
                 <w:rStyle w:val="Hiperligao"/>
@@ -779,7 +787,7 @@
                 <w:noProof/>
                 <w:webHidden/>
               </w:rPr>
-              <w:instrText xml:space="preserve"> PAGEREF _Toc90128537 \h </w:instrText>
+              <w:instrText xml:space="preserve"> PAGEREF _Toc90205699 \h </w:instrText>
             </w:r>
             <w:r>
               <w:rPr>
@@ -817,16 +825,18 @@
               <w:tab w:val="right" w:pos="8495"/>
             </w:tabs>
             <w:rPr>
+              <w:rFonts w:asciiTheme="minorHAnsi" w:eastAsiaTheme="minorEastAsia" w:hAnsiTheme="minorHAnsi" w:cstheme="minorBidi"/>
               <w:noProof/>
+              <w:lang w:val="en-GB"/>
             </w:rPr>
           </w:pPr>
-          <w:hyperlink w:anchor="_Toc90128538" w:history="1">
+          <w:hyperlink w:anchor="_Toc90205700" w:history="1">
             <w:r>
               <w:rPr>
                 <w:rStyle w:val="Hiperligao"/>
                 <w:noProof/>
               </w:rPr>
-              <w:t>5.1 Tabela Clientes</w:t>
+              <w:t>5.1 Tabela Cliente</w:t>
             </w:r>
             <w:r>
               <w:rPr>
@@ -847,7 +857,7 @@
                 <w:noProof/>
                 <w:webHidden/>
               </w:rPr>
-              <w:instrText xml:space="preserve"> PAGEREF _Toc90128538 \h </w:instrText>
+              <w:instrText xml:space="preserve"> PAGEREF _Toc90205700 \h </w:instrText>
             </w:r>
             <w:r>
               <w:rPr>
@@ -885,10 +895,12 @@
               <w:tab w:val="right" w:pos="8495"/>
             </w:tabs>
             <w:rPr>
+              <w:rFonts w:asciiTheme="minorHAnsi" w:eastAsiaTheme="minorEastAsia" w:hAnsiTheme="minorHAnsi" w:cstheme="minorBidi"/>
               <w:noProof/>
+              <w:lang w:val="en-GB"/>
             </w:rPr>
           </w:pPr>
-          <w:hyperlink w:anchor="_Toc90128539" w:history="1">
+          <w:hyperlink w:anchor="_Toc90205701" w:history="1">
             <w:r>
               <w:rPr>
                 <w:rStyle w:val="Hiperligao"/>
@@ -915,7 +927,7 @@
                 <w:noProof/>
                 <w:webHidden/>
               </w:rPr>
-              <w:instrText xml:space="preserve"> PAGEREF _Toc90128539 \h </w:instrText>
+              <w:instrText xml:space="preserve"> PAGEREF _Toc90205701 \h </w:instrText>
             </w:r>
             <w:r>
               <w:rPr>
@@ -953,16 +965,18 @@
               <w:tab w:val="right" w:pos="8495"/>
             </w:tabs>
             <w:rPr>
+              <w:rFonts w:asciiTheme="minorHAnsi" w:eastAsiaTheme="minorEastAsia" w:hAnsiTheme="minorHAnsi" w:cstheme="minorBidi"/>
               <w:noProof/>
+              <w:lang w:val="en-GB"/>
             </w:rPr>
           </w:pPr>
-          <w:hyperlink w:anchor="_Toc90128540" w:history="1">
+          <w:hyperlink w:anchor="_Toc90205702" w:history="1">
             <w:r>
               <w:rPr>
                 <w:rStyle w:val="Hiperligao"/>
                 <w:noProof/>
               </w:rPr>
-              <w:t>5.3 Tabela Reparação</w:t>
+              <w:t>5.3 Tabela Reparacao</w:t>
             </w:r>
             <w:r>
               <w:rPr>
@@ -983,7 +997,7 @@
                 <w:noProof/>
                 <w:webHidden/>
               </w:rPr>
-              <w:instrText xml:space="preserve"> PAGEREF _Toc90128540 \h </w:instrText>
+              <w:instrText xml:space="preserve"> PAGEREF _Toc90205702 \h </w:instrText>
             </w:r>
             <w:r>
               <w:rPr>
@@ -1021,10 +1035,12 @@
               <w:tab w:val="right" w:pos="8495"/>
             </w:tabs>
             <w:rPr>
+              <w:rFonts w:asciiTheme="minorHAnsi" w:eastAsiaTheme="minorEastAsia" w:hAnsiTheme="minorHAnsi" w:cstheme="minorBidi"/>
               <w:noProof/>
+              <w:lang w:val="en-GB"/>
             </w:rPr>
           </w:pPr>
-          <w:hyperlink w:anchor="_Toc90128541" w:history="1">
+          <w:hyperlink w:anchor="_Toc90205703" w:history="1">
             <w:r>
               <w:rPr>
                 <w:rStyle w:val="Hiperligao"/>
@@ -1051,7 +1067,7 @@
                 <w:noProof/>
                 <w:webHidden/>
               </w:rPr>
-              <w:instrText xml:space="preserve"> PAGEREF _Toc90128541 \h </w:instrText>
+              <w:instrText xml:space="preserve"> PAGEREF _Toc90205703 \h </w:instrText>
             </w:r>
             <w:r>
               <w:rPr>
@@ -1089,16 +1105,18 @@
               <w:tab w:val="right" w:pos="8495"/>
             </w:tabs>
             <w:rPr>
+              <w:rFonts w:asciiTheme="minorHAnsi" w:eastAsiaTheme="minorEastAsia" w:hAnsiTheme="minorHAnsi" w:cstheme="minorBidi"/>
               <w:noProof/>
+              <w:lang w:val="en-GB"/>
             </w:rPr>
           </w:pPr>
-          <w:hyperlink w:anchor="_Toc90128542" w:history="1">
+          <w:hyperlink w:anchor="_Toc90205704" w:history="1">
             <w:r>
               <w:rPr>
                 <w:rStyle w:val="Hiperligao"/>
                 <w:noProof/>
               </w:rPr>
-              <w:t>5.7 Tabela Incremento Reparação</w:t>
+              <w:t>5.6 Tabela Especialidade</w:t>
             </w:r>
             <w:r>
               <w:rPr>
@@ -1119,7 +1137,7 @@
                 <w:noProof/>
                 <w:webHidden/>
               </w:rPr>
-              <w:instrText xml:space="preserve"> PAGEREF _Toc90128542 \h </w:instrText>
+              <w:instrText xml:space="preserve"> PAGEREF _Toc90205704 \h </w:instrText>
             </w:r>
             <w:r>
               <w:rPr>
@@ -1157,16 +1175,18 @@
               <w:tab w:val="right" w:pos="8495"/>
             </w:tabs>
             <w:rPr>
+              <w:rFonts w:asciiTheme="minorHAnsi" w:eastAsiaTheme="minorEastAsia" w:hAnsiTheme="minorHAnsi" w:cstheme="minorBidi"/>
               <w:noProof/>
+              <w:lang w:val="en-GB"/>
             </w:rPr>
           </w:pPr>
-          <w:hyperlink w:anchor="_Toc90128543" w:history="1">
+          <w:hyperlink w:anchor="_Toc90205705" w:history="1">
             <w:r>
               <w:rPr>
                 <w:rStyle w:val="Hiperligao"/>
                 <w:noProof/>
               </w:rPr>
-              <w:t>5.8 Tabela Peça</w:t>
+              <w:t>5.8 Tabela Incremento Reparação</w:t>
             </w:r>
             <w:r>
               <w:rPr>
@@ -1187,7 +1207,7 @@
                 <w:noProof/>
                 <w:webHidden/>
               </w:rPr>
-              <w:instrText xml:space="preserve"> PAGEREF _Toc90128543 \h </w:instrText>
+              <w:instrText xml:space="preserve"> PAGEREF _Toc90205705 \h </w:instrText>
             </w:r>
             <w:r>
               <w:rPr>
@@ -1207,7 +1227,7 @@
                 <w:noProof/>
                 <w:webHidden/>
               </w:rPr>
-              <w:t>8</w:t>
+              <w:t>7</w:t>
             </w:r>
             <w:r>
               <w:rPr>
@@ -1225,16 +1245,18 @@
               <w:tab w:val="right" w:pos="8495"/>
             </w:tabs>
             <w:rPr>
+              <w:rFonts w:asciiTheme="minorHAnsi" w:eastAsiaTheme="minorEastAsia" w:hAnsiTheme="minorHAnsi" w:cstheme="minorBidi"/>
               <w:noProof/>
+              <w:lang w:val="en-GB"/>
             </w:rPr>
           </w:pPr>
-          <w:hyperlink w:anchor="_Toc90128544" w:history="1">
+          <w:hyperlink w:anchor="_Toc90205706" w:history="1">
             <w:r>
               <w:rPr>
                 <w:rStyle w:val="Hiperligao"/>
                 <w:noProof/>
               </w:rPr>
-              <w:t>5.9 Tabela Peça Reparação</w:t>
+              <w:t>5.9 Tabela Peça</w:t>
             </w:r>
             <w:r>
               <w:rPr>
@@ -1255,7 +1277,7 @@
                 <w:noProof/>
                 <w:webHidden/>
               </w:rPr>
-              <w:instrText xml:space="preserve"> PAGEREF _Toc90128544 \h </w:instrText>
+              <w:instrText xml:space="preserve"> PAGEREF _Toc90205706 \h </w:instrText>
             </w:r>
             <w:r>
               <w:rPr>
@@ -1293,16 +1315,18 @@
               <w:tab w:val="right" w:pos="8495"/>
             </w:tabs>
             <w:rPr>
+              <w:rFonts w:asciiTheme="minorHAnsi" w:eastAsiaTheme="minorEastAsia" w:hAnsiTheme="minorHAnsi" w:cstheme="minorBidi"/>
               <w:noProof/>
+              <w:lang w:val="en-GB"/>
             </w:rPr>
           </w:pPr>
-          <w:hyperlink w:anchor="_Toc90128545" w:history="1">
+          <w:hyperlink w:anchor="_Toc90205707" w:history="1">
             <w:r>
               <w:rPr>
                 <w:rStyle w:val="Hiperligao"/>
                 <w:noProof/>
               </w:rPr>
-              <w:t>5.10 Tabela Peça Fornecedor</w:t>
+              <w:t>5.10 Tabela Peça Reparação</w:t>
             </w:r>
             <w:r>
               <w:rPr>
@@ -1323,7 +1347,7 @@
                 <w:noProof/>
                 <w:webHidden/>
               </w:rPr>
-              <w:instrText xml:space="preserve"> PAGEREF _Toc90128545 \h </w:instrText>
+              <w:instrText xml:space="preserve"> PAGEREF _Toc90205707 \h </w:instrText>
             </w:r>
             <w:r>
               <w:rPr>
@@ -1361,16 +1385,18 @@
               <w:tab w:val="right" w:pos="8495"/>
             </w:tabs>
             <w:rPr>
+              <w:rFonts w:asciiTheme="minorHAnsi" w:eastAsiaTheme="minorEastAsia" w:hAnsiTheme="minorHAnsi" w:cstheme="minorBidi"/>
               <w:noProof/>
+              <w:lang w:val="en-GB"/>
             </w:rPr>
           </w:pPr>
-          <w:hyperlink w:anchor="_Toc90128546" w:history="1">
+          <w:hyperlink w:anchor="_Toc90205708" w:history="1">
             <w:r>
               <w:rPr>
                 <w:rStyle w:val="Hiperligao"/>
                 <w:noProof/>
               </w:rPr>
-              <w:t>5.11 Tabela Peça Venda</w:t>
+              <w:t>5.11 Tabela Peça Fornecedor</w:t>
             </w:r>
             <w:r>
               <w:rPr>
@@ -1391,7 +1417,7 @@
                 <w:noProof/>
                 <w:webHidden/>
               </w:rPr>
-              <w:instrText xml:space="preserve"> PAGEREF _Toc90128546 \h </w:instrText>
+              <w:instrText xml:space="preserve"> PAGEREF _Toc90205708 \h </w:instrText>
             </w:r>
             <w:r>
               <w:rPr>
@@ -1429,16 +1455,18 @@
               <w:tab w:val="right" w:pos="8495"/>
             </w:tabs>
             <w:rPr>
+              <w:rFonts w:asciiTheme="minorHAnsi" w:eastAsiaTheme="minorEastAsia" w:hAnsiTheme="minorHAnsi" w:cstheme="minorBidi"/>
               <w:noProof/>
+              <w:lang w:val="en-GB"/>
             </w:rPr>
           </w:pPr>
-          <w:hyperlink w:anchor="_Toc90128547" w:history="1">
+          <w:hyperlink w:anchor="_Toc90205709" w:history="1">
             <w:r>
               <w:rPr>
                 <w:rStyle w:val="Hiperligao"/>
                 <w:noProof/>
               </w:rPr>
-              <w:t>5.12 Tabela Fornecedor</w:t>
+              <w:t>5.12 Tabela Peça Venda</w:t>
             </w:r>
             <w:r>
               <w:rPr>
@@ -1459,7 +1487,7 @@
                 <w:noProof/>
                 <w:webHidden/>
               </w:rPr>
-              <w:instrText xml:space="preserve"> PAGEREF _Toc90128547 \h </w:instrText>
+              <w:instrText xml:space="preserve"> PAGEREF _Toc90205709 \h </w:instrText>
             </w:r>
             <w:r>
               <w:rPr>
@@ -1497,16 +1525,18 @@
               <w:tab w:val="right" w:pos="8495"/>
             </w:tabs>
             <w:rPr>
+              <w:rFonts w:asciiTheme="minorHAnsi" w:eastAsiaTheme="minorEastAsia" w:hAnsiTheme="minorHAnsi" w:cstheme="minorBidi"/>
               <w:noProof/>
+              <w:lang w:val="en-GB"/>
             </w:rPr>
           </w:pPr>
-          <w:hyperlink w:anchor="_Toc90128548" w:history="1">
+          <w:hyperlink w:anchor="_Toc90205710" w:history="1">
             <w:r>
               <w:rPr>
                 <w:rStyle w:val="Hiperligao"/>
                 <w:noProof/>
               </w:rPr>
-              <w:t>5.13 Tabela Armazém</w:t>
+              <w:t>5.13 Tabela Fornecedor</w:t>
             </w:r>
             <w:r>
               <w:rPr>
@@ -1527,7 +1557,7 @@
                 <w:noProof/>
                 <w:webHidden/>
               </w:rPr>
-              <w:instrText xml:space="preserve"> PAGEREF _Toc90128548 \h </w:instrText>
+              <w:instrText xml:space="preserve"> PAGEREF _Toc90205710 \h </w:instrText>
             </w:r>
             <w:r>
               <w:rPr>
@@ -1547,7 +1577,77 @@
                 <w:noProof/>
                 <w:webHidden/>
               </w:rPr>
-              <w:t>8</w:t>
+              <w:t>9</w:t>
+            </w:r>
+            <w:r>
+              <w:rPr>
+                <w:noProof/>
+                <w:webHidden/>
+              </w:rPr>
+              <w:fldChar w:fldCharType="end"/>
+            </w:r>
+          </w:hyperlink>
+        </w:p>
+        <w:p>
+          <w:pPr>
+            <w:pStyle w:val="ndice2"/>
+            <w:tabs>
+              <w:tab w:val="right" w:pos="8495"/>
+            </w:tabs>
+            <w:rPr>
+              <w:rFonts w:asciiTheme="minorHAnsi" w:eastAsiaTheme="minorEastAsia" w:hAnsiTheme="minorHAnsi" w:cstheme="minorBidi"/>
+              <w:noProof/>
+              <w:lang w:val="en-GB"/>
+            </w:rPr>
+          </w:pPr>
+          <w:hyperlink w:anchor="_Toc90205711" w:history="1">
+            <w:r>
+              <w:rPr>
+                <w:rStyle w:val="Hiperligao"/>
+                <w:noProof/>
+              </w:rPr>
+              <w:t>5.14 Tabela Armazém</w:t>
+            </w:r>
+            <w:r>
+              <w:rPr>
+                <w:noProof/>
+                <w:webHidden/>
+              </w:rPr>
+              <w:tab/>
+            </w:r>
+            <w:r>
+              <w:rPr>
+                <w:noProof/>
+                <w:webHidden/>
+              </w:rPr>
+              <w:fldChar w:fldCharType="begin"/>
+            </w:r>
+            <w:r>
+              <w:rPr>
+                <w:noProof/>
+                <w:webHidden/>
+              </w:rPr>
+              <w:instrText xml:space="preserve"> PAGEREF _Toc90205711 \h </w:instrText>
+            </w:r>
+            <w:r>
+              <w:rPr>
+                <w:noProof/>
+                <w:webHidden/>
+              </w:rPr>
+            </w:r>
+            <w:r>
+              <w:rPr>
+                <w:noProof/>
+                <w:webHidden/>
+              </w:rPr>
+              <w:fldChar w:fldCharType="separate"/>
+            </w:r>
+            <w:r>
+              <w:rPr>
+                <w:noProof/>
+                <w:webHidden/>
+              </w:rPr>
+              <w:t>9</w:t>
             </w:r>
             <w:r>
               <w:rPr>
@@ -1642,14 +1742,13 @@
           <w:szCs w:val="36"/>
         </w:rPr>
       </w:pPr>
-      <w:bookmarkStart w:id="0" w:name="_Toc90128534"/>
+      <w:bookmarkStart w:id="0" w:name="_Toc90205696"/>
       <w:r>
         <w:rPr>
           <w:color w:val="000000"/>
           <w:sz w:val="36"/>
           <w:szCs w:val="36"/>
         </w:rPr>
-        <w:lastRenderedPageBreak/>
         <w:t>1.Contexto</w:t>
       </w:r>
       <w:bookmarkEnd w:id="0"/>
@@ -1881,7 +1980,7 @@
           <w:szCs w:val="36"/>
         </w:rPr>
       </w:pPr>
-      <w:bookmarkStart w:id="1" w:name="_Toc90128535"/>
+      <w:bookmarkStart w:id="1" w:name="_Toc90205697"/>
       <w:r>
         <w:rPr>
           <w:color w:val="000000"/>
@@ -2130,7 +2229,7 @@
           <w:szCs w:val="36"/>
         </w:rPr>
       </w:pPr>
-      <w:bookmarkStart w:id="2" w:name="_Toc90128536"/>
+      <w:bookmarkStart w:id="2" w:name="_Toc90205698"/>
       <w:r>
         <w:rPr>
           <w:color w:val="000000"/>
@@ -2535,9 +2634,18 @@
           <w:sz w:val="24"/>
           <w:szCs w:val="24"/>
         </w:rPr>
-        <w:t>data_inicio</w:t>
-      </w:r>
-      <w:proofErr w:type="spellEnd"/>
+        <w:t>data_</w:t>
+      </w:r>
+      <w:proofErr w:type="gramStart"/>
+      <w:r>
+        <w:rPr>
+          <w:sz w:val="24"/>
+          <w:szCs w:val="24"/>
+        </w:rPr>
+        <w:t>inicio</w:t>
+      </w:r>
+      <w:proofErr w:type="spellEnd"/>
+      <w:proofErr w:type="gramEnd"/>
       <w:r>
         <w:rPr>
           <w:sz w:val="24"/>
@@ -2637,12 +2745,21 @@
         <w:t xml:space="preserve">, </w:t>
       </w:r>
       <w:proofErr w:type="spellStart"/>
-      <w:r>
-        <w:rPr>
-          <w:sz w:val="24"/>
-          <w:szCs w:val="24"/>
-        </w:rPr>
-        <w:t>salario_base</w:t>
+      <w:proofErr w:type="gramStart"/>
+      <w:r>
+        <w:rPr>
+          <w:sz w:val="24"/>
+          <w:szCs w:val="24"/>
+        </w:rPr>
+        <w:t>salario</w:t>
+      </w:r>
+      <w:proofErr w:type="gramEnd"/>
+      <w:r>
+        <w:rPr>
+          <w:sz w:val="24"/>
+          <w:szCs w:val="24"/>
+        </w:rPr>
+        <w:t>_base</w:t>
       </w:r>
       <w:proofErr w:type="spellEnd"/>
       <w:r>
@@ -2677,21 +2794,31 @@
         </w:rPr>
       </w:pPr>
       <w:proofErr w:type="spellStart"/>
+      <w:proofErr w:type="gramStart"/>
       <w:r>
         <w:rPr>
           <w:b/>
           <w:sz w:val="24"/>
           <w:szCs w:val="24"/>
         </w:rPr>
-        <w:t>Salario_mensal</w:t>
-      </w:r>
-      <w:proofErr w:type="spellEnd"/>
+        <w:t>Salario</w:t>
+      </w:r>
+      <w:proofErr w:type="gramEnd"/>
       <w:r>
         <w:rPr>
           <w:b/>
           <w:sz w:val="24"/>
           <w:szCs w:val="24"/>
         </w:rPr>
+        <w:t>_mensal</w:t>
+      </w:r>
+      <w:proofErr w:type="spellEnd"/>
+      <w:r>
+        <w:rPr>
+          <w:b/>
+          <w:sz w:val="24"/>
+          <w:szCs w:val="24"/>
+        </w:rPr>
         <w:t xml:space="preserve"> </w:t>
       </w:r>
       <w:r>
@@ -3193,6 +3320,7 @@
         </w:rPr>
       </w:pPr>
       <w:proofErr w:type="spellStart"/>
+      <w:proofErr w:type="gramStart"/>
       <w:r>
         <w:rPr>
           <w:b/>
@@ -3210,6 +3338,7 @@
         <w:t>(</w:t>
       </w:r>
       <w:proofErr w:type="spellStart"/>
+      <w:proofErr w:type="gramEnd"/>
       <w:r>
         <w:rPr>
           <w:i/>
@@ -3633,7 +3762,7 @@
           <w:szCs w:val="36"/>
         </w:rPr>
       </w:pPr>
-      <w:bookmarkStart w:id="5" w:name="_Toc90128537"/>
+      <w:bookmarkStart w:id="5" w:name="_Toc90205699"/>
       <w:r>
         <w:rPr>
           <w:color w:val="000000"/>
@@ -3711,7 +3840,7 @@
           <w:szCs w:val="28"/>
         </w:rPr>
       </w:pPr>
-      <w:bookmarkStart w:id="6" w:name="_Toc90128538"/>
+      <w:bookmarkStart w:id="6" w:name="_Toc90205700"/>
       <w:r>
         <w:rPr>
           <w:color w:val="000000"/>
@@ -3927,7 +4056,7 @@
         <w:spacing w:line="360" w:lineRule="auto"/>
         <w:jc w:val="both"/>
       </w:pPr>
-      <w:bookmarkStart w:id="7" w:name="_Toc90128539"/>
+      <w:bookmarkStart w:id="7" w:name="_Toc90205701"/>
       <w:r>
         <w:rPr>
           <w:color w:val="000000"/>
@@ -4214,7 +4343,7 @@
           <w:szCs w:val="28"/>
         </w:rPr>
       </w:pPr>
-      <w:bookmarkStart w:id="8" w:name="_Toc90128540"/>
+      <w:bookmarkStart w:id="8" w:name="_Toc90205702"/>
       <w:r>
         <w:rPr>
           <w:color w:val="000000"/>
@@ -4239,7 +4368,6 @@
         </w:rPr>
         <w:t xml:space="preserve"> Tabela </w:t>
       </w:r>
-      <w:bookmarkEnd w:id="8"/>
       <w:proofErr w:type="spellStart"/>
       <w:r>
         <w:rPr>
@@ -4249,6 +4377,7 @@
         </w:rPr>
         <w:t>Reparacao</w:t>
       </w:r>
+      <w:bookmarkEnd w:id="8"/>
       <w:proofErr w:type="spellEnd"/>
     </w:p>
     <w:p>
@@ -4733,7 +4862,7 @@
           <w:szCs w:val="28"/>
         </w:rPr>
       </w:pPr>
-      <w:bookmarkStart w:id="9" w:name="_Toc90128541"/>
+      <w:bookmarkStart w:id="9" w:name="_Toc90205703"/>
       <w:r>
         <w:rPr>
           <w:color w:val="000000"/>
@@ -4766,7 +4895,15 @@
       </w:r>
       <w:proofErr w:type="spellStart"/>
       <w:r>
-        <w:t>ID_Salario_Mensal</w:t>
+        <w:t>ID_</w:t>
+      </w:r>
+      <w:proofErr w:type="gramStart"/>
+      <w:r>
+        <w:t>Salario</w:t>
+      </w:r>
+      <w:proofErr w:type="gramEnd"/>
+      <w:r>
+        <w:t>_Mensal</w:t>
       </w:r>
       <w:proofErr w:type="spellEnd"/>
       <w:r>
@@ -4951,6 +5088,7 @@
         <w:spacing w:line="360" w:lineRule="auto"/>
         <w:jc w:val="both"/>
       </w:pPr>
+      <w:bookmarkStart w:id="10" w:name="_Toc90205704"/>
       <w:r>
         <w:rPr>
           <w:color w:val="000000"/>
@@ -4975,6 +5113,7 @@
         </w:rPr>
         <w:t xml:space="preserve"> Tabela Especialidade</w:t>
       </w:r>
+      <w:bookmarkEnd w:id="10"/>
     </w:p>
     <w:p>
       <w:r>
@@ -5144,7 +5283,15 @@
       </w:r>
       <w:proofErr w:type="spellStart"/>
       <w:r>
-        <w:t>ID_Venda,ID_Funcionario</w:t>
+        <w:t>ID_</w:t>
+      </w:r>
+      <w:proofErr w:type="gramStart"/>
+      <w:r>
+        <w:t>Venda,ID</w:t>
+      </w:r>
+      <w:proofErr w:type="gramEnd"/>
+      <w:r>
+        <w:t>_Funcionario</w:t>
       </w:r>
       <w:proofErr w:type="spellEnd"/>
       <w:r>
@@ -5267,7 +5414,7 @@
           <w:szCs w:val="28"/>
         </w:rPr>
       </w:pPr>
-      <w:bookmarkStart w:id="10" w:name="_Toc90128542"/>
+      <w:bookmarkStart w:id="11" w:name="_Toc90205705"/>
       <w:r>
         <w:rPr>
           <w:color w:val="000000"/>
@@ -5292,7 +5439,7 @@
         </w:rPr>
         <w:t xml:space="preserve"> Tabela Incremento Reparação</w:t>
       </w:r>
-      <w:bookmarkEnd w:id="10"/>
+      <w:bookmarkEnd w:id="11"/>
     </w:p>
     <w:p>
       <w:pPr>
@@ -5304,7 +5451,15 @@
       </w:r>
       <w:proofErr w:type="spellStart"/>
       <w:r>
-        <w:t>ID_Reparacao,ID_Funcionário</w:t>
+        <w:t>ID_</w:t>
+      </w:r>
+      <w:proofErr w:type="gramStart"/>
+      <w:r>
+        <w:t>Reparacao,ID</w:t>
+      </w:r>
+      <w:proofErr w:type="gramEnd"/>
+      <w:r>
+        <w:t>_Funcionário</w:t>
       </w:r>
       <w:proofErr w:type="spellEnd"/>
       <w:r>
@@ -5460,7 +5615,7 @@
           <w:szCs w:val="28"/>
         </w:rPr>
       </w:pPr>
-      <w:bookmarkStart w:id="11" w:name="_Toc90128543"/>
+      <w:bookmarkStart w:id="12" w:name="_Toc90205706"/>
       <w:r>
         <w:rPr>
           <w:color w:val="000000"/>
@@ -5485,7 +5640,7 @@
         </w:rPr>
         <w:t xml:space="preserve"> Tabela Peça</w:t>
       </w:r>
-      <w:bookmarkEnd w:id="11"/>
+      <w:bookmarkEnd w:id="12"/>
     </w:p>
     <w:p>
       <w:r>
@@ -5494,9 +5649,14 @@
       </w:r>
       <w:proofErr w:type="spellStart"/>
       <w:r>
-        <w:t>ID_Peca</w:t>
-      </w:r>
-      <w:proofErr w:type="spellEnd"/>
+        <w:t>ID</w:t>
+      </w:r>
+      <w:proofErr w:type="gramStart"/>
+      <w:r>
+        <w:t>_Peca</w:t>
+      </w:r>
+      <w:proofErr w:type="spellEnd"/>
+      <w:proofErr w:type="gramEnd"/>
       <w:r>
         <w:t xml:space="preserve">. Por cada peca registada é guardado o modelo, o </w:t>
       </w:r>
@@ -5666,7 +5826,7 @@
           <w:szCs w:val="28"/>
         </w:rPr>
       </w:pPr>
-      <w:bookmarkStart w:id="12" w:name="_Toc90128544"/>
+      <w:bookmarkStart w:id="13" w:name="_Toc90205707"/>
       <w:r>
         <w:rPr>
           <w:color w:val="000000"/>
@@ -5691,7 +5851,7 @@
         </w:rPr>
         <w:t xml:space="preserve"> Tabela Peça Reparação</w:t>
       </w:r>
-      <w:bookmarkEnd w:id="12"/>
+      <w:bookmarkEnd w:id="13"/>
     </w:p>
     <w:p>
       <w:r>
@@ -5700,7 +5860,15 @@
       </w:r>
       <w:proofErr w:type="spellStart"/>
       <w:r>
-        <w:t>ID_Peca,ID_Reparacao</w:t>
+        <w:t>ID_</w:t>
+      </w:r>
+      <w:proofErr w:type="gramStart"/>
+      <w:r>
+        <w:t>Peca,ID</w:t>
+      </w:r>
+      <w:proofErr w:type="gramEnd"/>
+      <w:r>
+        <w:t>_Reparacao</w:t>
       </w:r>
       <w:proofErr w:type="spellEnd"/>
       <w:r>
@@ -5708,9 +5876,14 @@
       </w:r>
       <w:proofErr w:type="spellStart"/>
       <w:r>
-        <w:t>ID_Peca</w:t>
-      </w:r>
-      <w:proofErr w:type="spellEnd"/>
+        <w:t>ID</w:t>
+      </w:r>
+      <w:proofErr w:type="gramStart"/>
+      <w:r>
+        <w:t>_Peca</w:t>
+      </w:r>
+      <w:proofErr w:type="spellEnd"/>
+      <w:proofErr w:type="gramEnd"/>
       <w:r>
         <w:t xml:space="preserve"> é uma chave estrangeira que referencia a tabela peca e o </w:t>
       </w:r>
@@ -5839,7 +6012,7 @@
         <w:spacing w:line="360" w:lineRule="auto"/>
         <w:jc w:val="both"/>
       </w:pPr>
-      <w:bookmarkStart w:id="13" w:name="_Toc90128545"/>
+      <w:bookmarkStart w:id="14" w:name="_Toc90205708"/>
       <w:r>
         <w:rPr>
           <w:color w:val="000000"/>
@@ -5864,19 +6037,26 @@
         </w:rPr>
         <w:t xml:space="preserve"> Tabela Peça Fornecedor</w:t>
       </w:r>
-      <w:bookmarkEnd w:id="13"/>
+      <w:bookmarkEnd w:id="14"/>
     </w:p>
     <w:p>
       <w:pPr>
         <w:ind w:firstLine="720"/>
       </w:pPr>
-      <w:bookmarkStart w:id="14" w:name="_Toc90128546"/>
       <w:r>
         <w:t>A chave primária é a chave composta (</w:t>
       </w:r>
       <w:proofErr w:type="spellStart"/>
       <w:r>
-        <w:t>ID_Peca,ID_Fornecedor</w:t>
+        <w:t>ID_</w:t>
+      </w:r>
+      <w:proofErr w:type="gramStart"/>
+      <w:r>
+        <w:t>Peca,ID</w:t>
+      </w:r>
+      <w:proofErr w:type="gramEnd"/>
+      <w:r>
+        <w:t>_Fornecedor</w:t>
       </w:r>
       <w:proofErr w:type="spellEnd"/>
       <w:r>
@@ -5884,9 +6064,14 @@
       </w:r>
       <w:proofErr w:type="spellStart"/>
       <w:r>
-        <w:t>ID_Peca</w:t>
-      </w:r>
-      <w:proofErr w:type="spellEnd"/>
+        <w:t>ID</w:t>
+      </w:r>
+      <w:proofErr w:type="gramStart"/>
+      <w:r>
+        <w:t>_Peca</w:t>
+      </w:r>
+      <w:proofErr w:type="spellEnd"/>
+      <w:proofErr w:type="gramEnd"/>
       <w:r>
         <w:t xml:space="preserve"> é uma chave estrangeira que referencia a tabela peca e o </w:t>
       </w:r>
@@ -6026,6 +6211,7 @@
         <w:spacing w:line="360" w:lineRule="auto"/>
         <w:jc w:val="both"/>
       </w:pPr>
+      <w:bookmarkStart w:id="15" w:name="_Toc90205709"/>
       <w:r>
         <w:rPr>
           <w:color w:val="000000"/>
@@ -6050,19 +6236,26 @@
         </w:rPr>
         <w:t xml:space="preserve"> Tabela Peça Venda</w:t>
       </w:r>
-      <w:bookmarkEnd w:id="14"/>
+      <w:bookmarkEnd w:id="15"/>
     </w:p>
     <w:p>
       <w:pPr>
         <w:ind w:firstLine="720"/>
       </w:pPr>
-      <w:bookmarkStart w:id="15" w:name="_Toc90128547"/>
       <w:r>
         <w:t>A chave primária é a chave composta (</w:t>
       </w:r>
       <w:proofErr w:type="spellStart"/>
       <w:r>
-        <w:t>ID_Peca,ID_Venda</w:t>
+        <w:t>ID_</w:t>
+      </w:r>
+      <w:proofErr w:type="gramStart"/>
+      <w:r>
+        <w:t>Peca,ID</w:t>
+      </w:r>
+      <w:proofErr w:type="gramEnd"/>
+      <w:r>
+        <w:t>_Venda</w:t>
       </w:r>
       <w:proofErr w:type="spellEnd"/>
       <w:r>
@@ -6070,9 +6263,14 @@
       </w:r>
       <w:proofErr w:type="spellStart"/>
       <w:r>
-        <w:t>ID_Peca</w:t>
-      </w:r>
-      <w:proofErr w:type="spellEnd"/>
+        <w:t>ID</w:t>
+      </w:r>
+      <w:proofErr w:type="gramStart"/>
+      <w:r>
+        <w:t>_Peca</w:t>
+      </w:r>
+      <w:proofErr w:type="spellEnd"/>
+      <w:proofErr w:type="gramEnd"/>
       <w:r>
         <w:t xml:space="preserve"> é uma chave estrangeira que referencia a tabela peca e o </w:t>
       </w:r>
@@ -6086,9 +6284,14 @@
       </w:r>
       <w:proofErr w:type="spellStart"/>
       <w:r>
-        <w:t>N_Peca</w:t>
-      </w:r>
-      <w:proofErr w:type="spellEnd"/>
+        <w:t>N</w:t>
+      </w:r>
+      <w:proofErr w:type="gramStart"/>
+      <w:r>
+        <w:t>_Peca</w:t>
+      </w:r>
+      <w:proofErr w:type="spellEnd"/>
+      <w:proofErr w:type="gramEnd"/>
       <w:r>
         <w:t xml:space="preserve"> é maior ou igual a zero.</w:t>
       </w:r>
@@ -6230,6 +6433,7 @@
           <w:szCs w:val="28"/>
         </w:rPr>
       </w:pPr>
+      <w:bookmarkStart w:id="16" w:name="_Toc90205710"/>
       <w:r>
         <w:rPr>
           <w:color w:val="000000"/>
@@ -6255,7 +6459,7 @@
         </w:rPr>
         <w:t xml:space="preserve"> Tabela Fornecedor</w:t>
       </w:r>
-      <w:bookmarkEnd w:id="15"/>
+      <w:bookmarkEnd w:id="16"/>
     </w:p>
     <w:p>
       <w:r>
@@ -6266,9 +6470,14 @@
       </w:r>
       <w:proofErr w:type="spellStart"/>
       <w:r>
-        <w:t>ID_Fornecedor</w:t>
-      </w:r>
-      <w:proofErr w:type="spellEnd"/>
+        <w:t>ID</w:t>
+      </w:r>
+      <w:proofErr w:type="gramStart"/>
+      <w:r>
+        <w:t>_Fornecedor</w:t>
+      </w:r>
+      <w:proofErr w:type="spellEnd"/>
+      <w:proofErr w:type="gramEnd"/>
       <w:r>
         <w:t xml:space="preserve">. Todos os atributos são obrigatórios. </w:t>
       </w:r>
@@ -6379,7 +6588,7 @@
         <w:spacing w:line="360" w:lineRule="auto"/>
         <w:jc w:val="both"/>
       </w:pPr>
-      <w:bookmarkStart w:id="16" w:name="_Toc90128548"/>
+      <w:bookmarkStart w:id="17" w:name="_Toc90205711"/>
       <w:r>
         <w:rPr>
           <w:color w:val="000000"/>
@@ -6404,7 +6613,7 @@
         </w:rPr>
         <w:t xml:space="preserve"> Tabela Armazém</w:t>
       </w:r>
-      <w:bookmarkEnd w:id="16"/>
+      <w:bookmarkEnd w:id="17"/>
     </w:p>
     <w:p>
       <w:r>
@@ -6421,9 +6630,14 @@
       </w:r>
       <w:proofErr w:type="spellStart"/>
       <w:r>
-        <w:t>ID_Fornecedor</w:t>
-      </w:r>
-      <w:proofErr w:type="spellEnd"/>
+        <w:t>ID</w:t>
+      </w:r>
+      <w:proofErr w:type="gramStart"/>
+      <w:r>
+        <w:t>_Fornecedor</w:t>
+      </w:r>
+      <w:proofErr w:type="spellEnd"/>
+      <w:proofErr w:type="gramEnd"/>
       <w:r>
         <w:t xml:space="preserve"> é uma chave estrangeira que referencia a tabela Fornecedor. É verificado se </w:t>
       </w:r>

</xml_diff>